<commit_message>
complete evaluation 2.3 for additional_ds
</commit_message>
<xml_diff>
--- a/docs/22120144_interpretation.docx
+++ b/docs/22120144_interpretation.docx
@@ -5,23 +5,15 @@
     <w:p>
       <w:pPr>
         <w:pStyle w:val="Heading1"/>
-        <w:rPr>
-          <w:lang w:val="en-US"/>
-        </w:rPr>
-      </w:pPr>
-      <w:r>
-        <w:rPr>
-          <w:lang w:val="en-US"/>
-        </w:rPr>
+      </w:pPr>
+      <w:r>
         <w:t>Classification report</w:t>
       </w:r>
-    </w:p>
-    <w:p>
-      <w:pPr>
-        <w:rPr>
-          <w:lang w:val="en-US"/>
-        </w:rPr>
-      </w:pPr>
+      <w:r>
+        <w:t xml:space="preserve"> interpretation (the same for 4 all models)</w:t>
+      </w:r>
+    </w:p>
+    <w:p>
       <w:r>
         <w:t xml:space="preserve">A classification report is a summary of performance metrics </w:t>
       </w:r>
@@ -38,244 +30,301 @@
     </w:p>
     <w:p>
       <w:pPr>
-        <w:rPr>
-          <w:lang w:val="en-US"/>
-        </w:rPr>
-      </w:pPr>
-      <w:r>
-        <w:rPr>
-          <w:lang w:val="en-US"/>
-        </w:rPr>
-        <w:t xml:space="preserve">Precision: Percentage of correct </w:t>
-      </w:r>
-      <w:r>
-        <w:rPr>
-          <w:lang w:val="en-US"/>
-        </w:rPr>
-        <w:t>positive predictions relative to total positive predictions</w:t>
-      </w:r>
-    </w:p>
-    <w:p>
-      <w:pPr>
-        <w:rPr>
-          <w:lang w:val="en-US"/>
-        </w:rPr>
-      </w:pPr>
-      <w:r>
-        <w:rPr>
-          <w:lang w:val="en-US"/>
-        </w:rPr>
-        <w:t xml:space="preserve">Recall: </w:t>
-      </w:r>
-      <w:r>
-        <w:t>Percentage of correct positive predictions relative to total actual positives.</w:t>
-      </w:r>
-    </w:p>
-    <w:p>
-      <w:pPr>
-        <w:rPr>
-          <w:lang w:val="en-US"/>
-        </w:rPr>
-      </w:pPr>
-      <w:r>
-        <w:rPr>
-          <w:lang w:val="en-US"/>
-        </w:rPr>
-        <w:t xml:space="preserve">F1 Score: </w:t>
-      </w:r>
-      <w:r>
-        <w:t>A weighted harmonic mean of precision and recall. The closer to 1, the better the model</w:t>
-      </w:r>
-      <w:r>
-        <w:rPr>
-          <w:lang w:val="en-US"/>
-        </w:rPr>
-        <w:t xml:space="preserve">, with F1 being </w:t>
-      </w:r>
-      <w:r>
-        <w:t>2 * (Precision * Recall) / (Precision + Recall)</w:t>
-      </w:r>
-    </w:p>
-    <w:p>
-      <w:pPr>
-        <w:rPr>
-          <w:lang w:val="en-US"/>
-        </w:rPr>
-      </w:pPr>
-      <w:r>
-        <w:rPr>
-          <w:lang w:val="en-US"/>
-        </w:rPr>
-        <w:t xml:space="preserve">Support: the number of actual samples in the test set when </w:t>
-      </w:r>
-      <w:r>
-        <w:rPr>
-          <w:lang w:val="en-US"/>
-        </w:rPr>
-        <w:t>evaluate</w:t>
-      </w:r>
-      <w:r>
-        <w:rPr>
-          <w:lang w:val="en-US"/>
-        </w:rPr>
-        <w:t xml:space="preserve"> the model</w:t>
-      </w:r>
-      <w:r>
-        <w:rPr>
-          <w:lang w:val="en-US"/>
-        </w:rPr>
-        <w:t xml:space="preserve">. </w:t>
-      </w:r>
-    </w:p>
-    <w:p>
-      <w:r>
-        <w:t>It typically includes:</w:t>
-      </w:r>
-    </w:p>
-    <w:p>
-      <w:pPr>
+        <w:pStyle w:val="ListParagraph"/>
         <w:numPr>
           <w:ilvl w:val="0"/>
-          <w:numId w:val="1"/>
+          <w:numId w:val="3"/>
         </w:numPr>
       </w:pPr>
       <w:r>
-        <w:t>Per-class metrics</w:t>
-      </w:r>
-    </w:p>
-    <w:p>
-      <w:pPr>
+        <w:t xml:space="preserve">Precision: Percentage of correct </w:t>
+      </w:r>
+      <w:r>
+        <w:t>positive predictions relative to total positive predictions</w:t>
+      </w:r>
+    </w:p>
+    <w:p>
+      <w:pPr>
+        <w:pStyle w:val="ListParagraph"/>
         <w:numPr>
           <w:ilvl w:val="0"/>
-          <w:numId w:val="1"/>
+          <w:numId w:val="3"/>
         </w:numPr>
       </w:pPr>
       <w:r>
-        <w:t xml:space="preserve">Averages: </w:t>
-      </w:r>
-      <w:r>
+        <w:t>Recall: Percentage of correct positive predictions relative to total actual positives.</w:t>
+      </w:r>
+    </w:p>
+    <w:p>
+      <w:pPr>
+        <w:pStyle w:val="ListParagraph"/>
+        <w:numPr>
+          <w:ilvl w:val="0"/>
+          <w:numId w:val="3"/>
+        </w:numPr>
         <w:rPr>
           <w:b/>
           <w:bCs/>
+          <w:i/>
+          <w:iCs/>
         </w:rPr>
-        <w:t>macro</w:t>
-      </w:r>
-      <w:r>
-        <w:t xml:space="preserve"> (simple mean), </w:t>
+      </w:pPr>
+      <w:r>
+        <w:t>F1</w:t>
+      </w:r>
+      <w:r>
+        <w:t>-</w:t>
+      </w:r>
+      <w:r>
+        <w:t>Score: A weighted harmonic mean of precision and recall. The closer to 1, the better the model</w:t>
+      </w:r>
+      <w:r>
+        <w:t xml:space="preserve">, with F1 being </w:t>
       </w:r>
       <w:r>
         <w:rPr>
-          <w:b/>
-          <w:bCs/>
+          <w:i/>
+          <w:iCs/>
         </w:rPr>
-        <w:t>weighted</w:t>
-      </w:r>
-      <w:r>
-        <w:t xml:space="preserve"> (weighted by support), </w:t>
+        <w:t>2 * (Precision * Recall) / (Precision + Recall)</w:t>
+      </w:r>
+    </w:p>
+    <w:p>
+      <w:pPr>
+        <w:pStyle w:val="ListParagraph"/>
+        <w:numPr>
+          <w:ilvl w:val="0"/>
+          <w:numId w:val="3"/>
+        </w:numPr>
+      </w:pPr>
+      <w:r>
+        <w:t xml:space="preserve">Support: the number of actual samples in the test set when </w:t>
+      </w:r>
+      <w:r>
+        <w:t>evaluat</w:t>
+      </w:r>
+      <w:r>
+        <w:t xml:space="preserve">ing </w:t>
+      </w:r>
+      <w:r>
+        <w:t>the model</w:t>
+      </w:r>
+      <w:r>
+        <w:t xml:space="preserve">. </w:t>
+      </w:r>
+    </w:p>
+    <w:p>
+      <w:r>
+        <w:t xml:space="preserve">For the overall information, it </w:t>
+      </w:r>
+      <w:r>
+        <w:t>typically in</w:t>
+      </w:r>
+      <w:r>
+        <w:t>cludes</w:t>
+      </w:r>
+      <w:r>
+        <w:t>:</w:t>
+      </w:r>
+    </w:p>
+    <w:p>
+      <w:r>
+        <w:t>A</w:t>
+      </w:r>
+      <w:r>
+        <w:t>ccuracy</w:t>
+      </w:r>
+      <w:r>
+        <w:t>: The rate of correct prediction the model has made.</w:t>
+      </w:r>
+    </w:p>
+    <w:p>
+      <w:r>
+        <w:t xml:space="preserve">Macro avg: The unweighted </w:t>
+      </w:r>
+      <w:r>
+        <w:t>average</w:t>
+      </w:r>
+      <w:r>
+        <w:t xml:space="preserve"> </w:t>
+      </w:r>
+      <w:r>
+        <w:t>per label for each metric (Precision, Recall, F1-Score, Support)</w:t>
+      </w:r>
+    </w:p>
+    <w:p>
+      <w:r>
+        <w:t xml:space="preserve">Weighted avg: </w:t>
+      </w:r>
+      <w:r>
+        <w:t>The weighted average per label for each metric (all metrics except for Support)</w:t>
+      </w:r>
+    </w:p>
+    <w:p/>
+    <w:p>
+      <w:pPr>
+        <w:pStyle w:val="Heading1"/>
+      </w:pPr>
+      <w:r>
+        <w:t>Confusion matrix</w:t>
+      </w:r>
+      <w:r>
+        <w:t xml:space="preserve"> interpretation (the same for all models)</w:t>
+      </w:r>
+    </w:p>
+    <w:p>
+      <w:r>
+        <w:t xml:space="preserve">A confusion matrix is a </w:t>
       </w:r>
       <w:r>
         <w:rPr>
-          <w:b/>
-          <w:bCs/>
+          <w:i/>
+          <w:iCs/>
         </w:rPr>
-        <w:t>micro</w:t>
-      </w:r>
-      <w:r>
-        <w:t xml:space="preserve"> (overall TP/FN/FP aggregated)</w:t>
-      </w:r>
-    </w:p>
-    <w:p>
-      <w:r>
-        <w:t xml:space="preserve">This report helps diagnose individual class performance, especially in multi-class settings </w:t>
-      </w:r>
-      <w:hyperlink r:id="rId5" w:tgtFrame="_blank" w:history="1">
-        <w:r>
-          <w:rPr>
-            <w:rStyle w:val="Hyperlink"/>
-          </w:rPr>
-          <w:t>geeksforgeeks.org+2linkedin.com+2en.wikipedia.org+2</w:t>
-        </w:r>
-      </w:hyperlink>
-    </w:p>
-    <w:p>
-      <w:pPr>
+        <w:t>n-by-n</w:t>
+      </w:r>
+      <w:r>
+        <w:t xml:space="preserve"> grid that shows the performance of the model by comparing its predicted labels with the true labels</w:t>
+      </w:r>
+      <w:r>
+        <w:t>, with n being the number of classes</w:t>
+      </w:r>
+      <w:r>
+        <w:t xml:space="preserve">. It </w:t>
+      </w:r>
+      <w:r>
+        <w:t>presents</w:t>
+      </w:r>
+      <w:r>
+        <w:t xml:space="preserve"> the number of true positives, true negatives, false positives and false negatives </w:t>
+      </w:r>
+      <w:r>
+        <w:t>the model has made</w:t>
+      </w:r>
+      <w:r>
+        <w:t xml:space="preserve"> for each class, with ‘</w:t>
+      </w:r>
+      <w:r>
         <w:rPr>
-          <w:lang w:val="en-US"/>
+          <w:i/>
+          <w:iCs/>
         </w:rPr>
-      </w:pPr>
+        <w:t>positive’</w:t>
+      </w:r>
+      <w:r>
+        <w:t xml:space="preserve"> and ‘</w:t>
+      </w:r>
+      <w:r>
+        <w:rPr>
+          <w:i/>
+          <w:iCs/>
+        </w:rPr>
+        <w:t xml:space="preserve">negative’ </w:t>
+      </w:r>
+      <w:r>
+        <w:t>referring to the target class.</w:t>
+      </w:r>
+    </w:p>
+    <w:p>
+      <w:pPr>
+        <w:pStyle w:val="ListParagraph"/>
+        <w:numPr>
+          <w:ilvl w:val="0"/>
+          <w:numId w:val="4"/>
+        </w:numPr>
+      </w:pPr>
+      <w:r>
+        <w:t>True positive: this is when the model predicts the instance to be of the target class</w:t>
+      </w:r>
+      <w:r>
+        <w:t xml:space="preserve"> </w:t>
+      </w:r>
+      <w:r>
+        <w:t xml:space="preserve">and </w:t>
+      </w:r>
+      <w:r>
+        <w:t>it</w:t>
+      </w:r>
+      <w:r>
+        <w:t xml:space="preserve"> is indeed.</w:t>
+      </w:r>
+    </w:p>
+    <w:p>
+      <w:pPr>
+        <w:pStyle w:val="ListParagraph"/>
+        <w:numPr>
+          <w:ilvl w:val="0"/>
+          <w:numId w:val="4"/>
+        </w:numPr>
+      </w:pPr>
+      <w:r>
+        <w:t>True negative: this is when the model predicts the instance to</w:t>
+      </w:r>
+      <w:r>
+        <w:t xml:space="preserve"> not belong to the target class </w:t>
+      </w:r>
+      <w:r>
+        <w:t>and</w:t>
+      </w:r>
+      <w:r>
+        <w:t xml:space="preserve"> it is</w:t>
+      </w:r>
+      <w:r>
+        <w:t xml:space="preserve"> not.</w:t>
+      </w:r>
+    </w:p>
+    <w:p>
+      <w:pPr>
+        <w:pStyle w:val="ListParagraph"/>
+        <w:numPr>
+          <w:ilvl w:val="0"/>
+          <w:numId w:val="4"/>
+        </w:numPr>
+      </w:pPr>
+      <w:r>
+        <w:t xml:space="preserve">False positive: this is </w:t>
+      </w:r>
+      <w:r>
+        <w:t>when the model predicts the instance to be of the target class although it is not.</w:t>
+      </w:r>
+    </w:p>
+    <w:p>
+      <w:pPr>
+        <w:pStyle w:val="ListParagraph"/>
+        <w:numPr>
+          <w:ilvl w:val="0"/>
+          <w:numId w:val="4"/>
+        </w:numPr>
+      </w:pPr>
+      <w:r>
+        <w:t xml:space="preserve">False negative: </w:t>
+      </w:r>
+      <w:r>
+        <w:t xml:space="preserve">this is when the model predicts the instance to not </w:t>
+      </w:r>
+      <w:r>
+        <w:t xml:space="preserve">belong to the target class even though it </w:t>
+      </w:r>
+      <w:r>
+        <w:t>actually is.</w:t>
+      </w:r>
     </w:p>
     <w:p>
       <w:pPr>
         <w:pStyle w:val="Heading1"/>
-        <w:rPr>
-          <w:lang w:val="en-US"/>
-        </w:rPr>
-      </w:pPr>
-      <w:r>
-        <w:rPr>
-          <w:lang w:val="en-US"/>
-        </w:rPr>
-        <w:t>Confusion matrix</w:t>
-      </w:r>
-    </w:p>
-    <w:p>
-      <w:pPr>
-        <w:rPr>
-          <w:lang w:val="en-US"/>
-        </w:rPr>
-      </w:pPr>
-    </w:p>
-    <w:p>
-      <w:pPr>
-        <w:pStyle w:val="Heading1"/>
-        <w:rPr>
-          <w:lang w:val="en-US"/>
-        </w:rPr>
-      </w:pPr>
-      <w:r>
-        <w:rPr>
-          <w:lang w:val="en-US"/>
-        </w:rPr>
-        <w:t>Overall</w:t>
-      </w:r>
-    </w:p>
-    <w:p>
-      <w:pPr>
-        <w:rPr>
-          <w:lang w:val="en-US"/>
-        </w:rPr>
-      </w:pPr>
-      <w:r>
-        <w:rPr>
-          <w:lang w:val="en-US"/>
-        </w:rPr>
-        <w:t>Due to small size, class 6 performance metric is not as stable as the other classes.</w:t>
-      </w:r>
-    </w:p>
-    <w:p>
-      <w:pPr>
-        <w:pStyle w:val="Heading1"/>
-        <w:rPr>
-          <w:lang w:val="en-US"/>
-        </w:rPr>
-      </w:pPr>
-      <w:r>
-        <w:rPr>
-          <w:lang w:val="en-US"/>
-        </w:rPr>
+      </w:pPr>
+      <w:r>
         <w:lastRenderedPageBreak/>
         <w:t>40-60</w:t>
       </w:r>
-    </w:p>
-    <w:p>
-      <w:pPr>
+      <w:r>
+        <w:t xml:space="preserve"> Insights</w:t>
+      </w:r>
+    </w:p>
+    <w:p>
+      <w:r>
         <w:rPr>
-          <w:lang w:val="en-US"/>
-        </w:rPr>
-      </w:pPr>
-      <w:r>
-        <w:rPr>
-          <w:lang w:val="en-US"/>
+          <w:noProof/>
         </w:rPr>
         <w:drawing>
           <wp:inline distT="0" distB="0" distL="0" distR="0" wp14:anchorId="69F42DBA" wp14:editId="578B284A">
@@ -293,7 +342,7 @@
                     <pic:cNvPicPr/>
                   </pic:nvPicPr>
                   <pic:blipFill>
-                    <a:blip r:embed="rId6"/>
+                    <a:blip r:embed="rId5"/>
                     <a:stretch>
                       <a:fillRect/>
                     </a:stretch>
@@ -314,18 +363,10 @@
         </w:drawing>
       </w:r>
       <w:r>
-        <w:rPr>
-          <w:lang w:val="en-US"/>
-        </w:rPr>
         <w:t xml:space="preserve"> </w:t>
       </w:r>
     </w:p>
     <w:p>
-      <w:pPr>
-        <w:rPr>
-          <w:lang w:val="en-US"/>
-        </w:rPr>
-      </w:pPr>
       <w:r>
         <w:rPr>
           <w:noProof/>
@@ -346,7 +387,7 @@
                     <pic:cNvPicPr/>
                   </pic:nvPicPr>
                   <pic:blipFill>
-                    <a:blip r:embed="rId7">
+                    <a:blip r:embed="rId6">
                       <a:extLst>
                         <a:ext uri="{28A0092B-C50C-407E-A947-70E740481C1C}">
                           <a14:useLocalDpi xmlns:a14="http://schemas.microsoft.com/office/drawing/2010/main" val="0"/>
@@ -401,66 +442,36 @@
         <w:t>classes 1, 3, and 5</w:t>
       </w:r>
       <w:r>
-        <w:t>:</w:t>
-      </w:r>
-    </w:p>
-    <w:p>
-      <w:pPr>
-        <w:numPr>
-          <w:ilvl w:val="0"/>
-          <w:numId w:val="2"/>
-        </w:numPr>
-      </w:pPr>
-      <w:r>
         <w:rPr>
           <w:b/>
           <w:bCs/>
         </w:rPr>
-        <w:t>Class 1</w:t>
-      </w:r>
-      <w:r>
-        <w:t>: Precision = 0.98, Recall = 0.96, F1-Score = 0.97</w:t>
-      </w:r>
-    </w:p>
-    <w:p>
-      <w:pPr>
-        <w:numPr>
-          <w:ilvl w:val="0"/>
-          <w:numId w:val="2"/>
-        </w:numPr>
-      </w:pPr>
+        <w:t xml:space="preserve"> </w:t>
+      </w:r>
+      <w:r>
+        <w:t>reveal</w:t>
+      </w:r>
       <w:r>
         <w:rPr>
           <w:b/>
           <w:bCs/>
         </w:rPr>
-        <w:t>Class 3</w:t>
-      </w:r>
-      <w:r>
-        <w:t>: Precision = 0.98, Recall = 0.98, F1-Score = 0.98</w:t>
-      </w:r>
-    </w:p>
-    <w:p>
-      <w:pPr>
-        <w:numPr>
-          <w:ilvl w:val="0"/>
-          <w:numId w:val="2"/>
-        </w:numPr>
-      </w:pPr>
-      <w:r>
-        <w:rPr>
-          <w:b/>
-          <w:bCs/>
-        </w:rPr>
-        <w:t>Class 5</w:t>
-      </w:r>
-      <w:r>
-        <w:t>: Precision = 1.00, Recall = 0.97, F1-Score = 0.98</w:t>
-      </w:r>
-    </w:p>
-    <w:p>
-      <w:r>
-        <w:t>These near-perfect scores—especially the 100% precision on class 5—suggest that the decision tree has successfully learned the key feature patterns that distinguish these classes from all others.</w:t>
+        <w:t xml:space="preserve"> </w:t>
+      </w:r>
+      <w:r>
+        <w:t>near-perfect scores</w:t>
+      </w:r>
+      <w:r>
+        <w:t xml:space="preserve"> (above 0.96 for all metrics) </w:t>
+      </w:r>
+      <w:r>
+        <w:t>—especially the 100% precision on class 5—</w:t>
+      </w:r>
+      <w:r>
+        <w:t xml:space="preserve"> which suggests that </w:t>
+      </w:r>
+      <w:r>
+        <w:t>the decision tree has successfully learned the key feature patterns that distinguish these classes from all others.</w:t>
       </w:r>
     </w:p>
     <w:p>
@@ -475,21 +486,19 @@
         <w:t xml:space="preserve"> has the fewest test examples, yet the model attains high precision. However, recall is lower (0.75), meaning a notable fraction of true class 6 samples were misclassified as </w:t>
       </w:r>
       <w:r>
-        <w:rPr>
-          <w:lang w:val="en-US"/>
-        </w:rPr>
         <w:t>other classes</w:t>
       </w:r>
       <w:r>
-        <w:t>. Despite that, when the model predicts class 6, it’s almost always right.</w:t>
-      </w:r>
-    </w:p>
-    <w:p>
-      <w:pPr>
-        <w:rPr>
-          <w:lang w:val="en-US"/>
-        </w:rPr>
-      </w:pPr>
+        <w:t xml:space="preserve">. Despite that, when the model predicts </w:t>
+      </w:r>
+      <w:r>
+        <w:t xml:space="preserve">one to be </w:t>
+      </w:r>
+      <w:r>
+        <w:t>class 6, it’s almost always right.</w:t>
+      </w:r>
+    </w:p>
+    <w:p>
       <w:r>
         <w:rPr>
           <w:b/>
@@ -501,159 +510,610 @@
         <w:t>, although better represented in the dataset, show relatively poor performance — both precision (~0.68 for 2 and ~0.62 for 4) and recall (0.65 and 0.70 respectively) are low. They are often misclassified, including frequent swaps between each other</w:t>
       </w:r>
       <w:r>
+        <w:t xml:space="preserve"> as observable in the confusion matrix.</w:t>
+      </w:r>
+    </w:p>
+    <w:p>
+      <w:r>
+        <w:t>Taken together,</w:t>
+      </w:r>
+      <w:r>
+        <w:t xml:space="preserve"> </w:t>
+      </w:r>
+      <w:r>
+        <w:t>t</w:t>
+      </w:r>
+      <w:r>
+        <w:t xml:space="preserve">he model performs well in differentiating class 1, 3, 5 but </w:t>
+      </w:r>
+      <w:r>
+        <w:t xml:space="preserve">struggles to distinguish </w:t>
+      </w:r>
+      <w:r>
+        <w:t>when it comes to</w:t>
+      </w:r>
+      <w:r>
+        <w:t xml:space="preserve"> </w:t>
+      </w:r>
+      <w:r>
+        <w:t>class</w:t>
+      </w:r>
+      <w:r>
+        <w:t xml:space="preserve"> 2, 4 and 6</w:t>
+      </w:r>
+      <w:r>
+        <w:t xml:space="preserve">. This </w:t>
+      </w:r>
+      <w:r>
+        <w:t>suggest</w:t>
+      </w:r>
+      <w:r>
+        <w:t>s</w:t>
+      </w:r>
+      <w:r>
+        <w:t xml:space="preserve"> overlaps in feature representation or inadequate separability under the default tree setting</w:t>
+      </w:r>
+      <w:r>
+        <w:t>s.</w:t>
+      </w:r>
+      <w:r>
+        <w:t xml:space="preserve"> </w:t>
+      </w:r>
+    </w:p>
+    <w:p>
+      <w:pPr>
+        <w:pStyle w:val="Heading1"/>
+      </w:pPr>
+      <w:r>
+        <w:lastRenderedPageBreak/>
+        <w:t>60-40</w:t>
+      </w:r>
+      <w:r>
+        <w:t xml:space="preserve"> Insights</w:t>
+      </w:r>
+    </w:p>
+    <w:p>
+      <w:r>
         <w:rPr>
-          <w:lang w:val="en-US"/>
+          <w:noProof/>
         </w:rPr>
-        <w:t xml:space="preserve"> as observable in the confusion matrix.</w:t>
-      </w:r>
-    </w:p>
-    <w:p>
-      <w:r>
-        <w:t xml:space="preserve">Taken together, the pattern indicates the model particularly struggles to distinguish among </w:t>
+        <w:drawing>
+          <wp:inline distT="0" distB="0" distL="0" distR="0" wp14:anchorId="14B95616" wp14:editId="14B3CBCB">
+            <wp:extent cx="4930567" cy="2880610"/>
+            <wp:effectExtent l="0" t="0" r="3810" b="0"/>
+            <wp:docPr id="395270025" name="Picture 1" descr="A screenshot of a computer screen&#10;&#10;AI-generated content may be incorrect."/>
+            <wp:cNvGraphicFramePr>
+              <a:graphicFrameLocks xmlns:a="http://schemas.openxmlformats.org/drawingml/2006/main" noChangeAspect="1"/>
+            </wp:cNvGraphicFramePr>
+            <a:graphic xmlns:a="http://schemas.openxmlformats.org/drawingml/2006/main">
+              <a:graphicData uri="http://schemas.openxmlformats.org/drawingml/2006/picture">
+                <pic:pic xmlns:pic="http://schemas.openxmlformats.org/drawingml/2006/picture">
+                  <pic:nvPicPr>
+                    <pic:cNvPr id="395270025" name="Picture 1" descr="A screenshot of a computer screen&#10;&#10;AI-generated content may be incorrect."/>
+                    <pic:cNvPicPr/>
+                  </pic:nvPicPr>
+                  <pic:blipFill>
+                    <a:blip r:embed="rId7"/>
+                    <a:stretch>
+                      <a:fillRect/>
+                    </a:stretch>
+                  </pic:blipFill>
+                  <pic:spPr>
+                    <a:xfrm>
+                      <a:off x="0" y="0"/>
+                      <a:ext cx="4930567" cy="2880610"/>
+                    </a:xfrm>
+                    <a:prstGeom prst="rect">
+                      <a:avLst/>
+                    </a:prstGeom>
+                  </pic:spPr>
+                </pic:pic>
+              </a:graphicData>
+            </a:graphic>
+          </wp:inline>
+        </w:drawing>
       </w:r>
       <w:r>
         <w:rPr>
-          <w:b/>
-          <w:bCs/>
+          <w:noProof/>
         </w:rPr>
-        <w:t>classes 2</w:t>
-      </w:r>
+        <w:drawing>
+          <wp:inline distT="0" distB="0" distL="0" distR="0" wp14:anchorId="34940287" wp14:editId="5B55DEC1">
+            <wp:extent cx="4837186" cy="4224536"/>
+            <wp:effectExtent l="0" t="0" r="1905" b="5080"/>
+            <wp:docPr id="1805177202" name="Picture 1" descr="A graph of a heatmap&#10;&#10;AI-generated content may be incorrect."/>
+            <wp:cNvGraphicFramePr>
+              <a:graphicFrameLocks xmlns:a="http://schemas.openxmlformats.org/drawingml/2006/main" noChangeAspect="1"/>
+            </wp:cNvGraphicFramePr>
+            <a:graphic xmlns:a="http://schemas.openxmlformats.org/drawingml/2006/main">
+              <a:graphicData uri="http://schemas.openxmlformats.org/drawingml/2006/picture">
+                <pic:pic xmlns:pic="http://schemas.openxmlformats.org/drawingml/2006/picture">
+                  <pic:nvPicPr>
+                    <pic:cNvPr id="1805177202" name="Picture 1" descr="A graph of a heatmap&#10;&#10;AI-generated content may be incorrect."/>
+                    <pic:cNvPicPr/>
+                  </pic:nvPicPr>
+                  <pic:blipFill>
+                    <a:blip r:embed="rId8">
+                      <a:extLst>
+                        <a:ext uri="{28A0092B-C50C-407E-A947-70E740481C1C}">
+                          <a14:useLocalDpi xmlns:a14="http://schemas.microsoft.com/office/drawing/2010/main" val="0"/>
+                        </a:ext>
+                      </a:extLst>
+                    </a:blip>
+                    <a:stretch>
+                      <a:fillRect/>
+                    </a:stretch>
+                  </pic:blipFill>
+                  <pic:spPr>
+                    <a:xfrm>
+                      <a:off x="0" y="0"/>
+                      <a:ext cx="4837186" cy="4224536"/>
+                    </a:xfrm>
+                    <a:prstGeom prst="rect">
+                      <a:avLst/>
+                    </a:prstGeom>
+                  </pic:spPr>
+                </pic:pic>
+              </a:graphicData>
+            </a:graphic>
+          </wp:inline>
+        </w:drawing>
+      </w:r>
+    </w:p>
+    <w:p>
+      <w:r>
+        <w:t>Overall, this model achieves an impressive 0.95 accuracy, meaning it can efficiently differentiate between instances of the classes.</w:t>
+      </w:r>
+    </w:p>
+    <w:p>
+      <w:r>
+        <w:lastRenderedPageBreak/>
+        <w:t>Detailed inspection at the class-wise performance shows remarkably high precision, recall rate as well as F1-Score on virtually all classes. This is concrete proof that the model has learned the relation between input features to such a great extent that it can reliably classify a</w:t>
+      </w:r>
+      <w:r>
+        <w:t>n instance</w:t>
+      </w:r>
+      <w:r>
+        <w:t xml:space="preserve">. The only class whose </w:t>
+      </w:r>
+      <w:r>
+        <w:t>statistics</w:t>
+      </w:r>
+      <w:r>
+        <w:t xml:space="preserve"> seem a bit low compared to others is class 4, which is regularly </w:t>
+      </w:r>
+      <w:r>
+        <w:t>mistaken</w:t>
+      </w:r>
+      <w:r>
+        <w:t xml:space="preserve"> as class 2 </w:t>
+      </w:r>
+      <w:r>
+        <w:t>as</w:t>
+      </w:r>
+      <w:r>
+        <w:t xml:space="preserve"> </w:t>
+      </w:r>
+      <w:r>
+        <w:t>revealed</w:t>
+      </w:r>
+      <w:r>
+        <w:t xml:space="preserve"> by the confusion matrix.</w:t>
+      </w:r>
+    </w:p>
+    <w:p>
+      <w:r>
+        <w:t>Despite h</w:t>
+      </w:r>
+      <w:r>
+        <w:t>aving the least samples, class 6 has a flawless recall rate, meaning this model has learned the key feature that helps tell apart class 6 from other classes and thus, it doesn’t mislabel samples of this class as other classes.</w:t>
+      </w:r>
+    </w:p>
+    <w:p>
+      <w:r>
+        <w:t>In general, the classification tree performs exceptionally well, with only a slight notable difficulty in discriminating between class 2, class 3 and class 4.</w:t>
+      </w:r>
+    </w:p>
+    <w:p/>
+    <w:p>
+      <w:pPr>
+        <w:pStyle w:val="Heading1"/>
+      </w:pPr>
+      <w:r>
+        <w:lastRenderedPageBreak/>
+        <w:t>80-20</w:t>
+      </w:r>
+      <w:r>
+        <w:t xml:space="preserve"> Insights</w:t>
+      </w:r>
+    </w:p>
+    <w:p>
       <w:r>
         <w:rPr>
-          <w:b/>
-          <w:bCs/>
-          <w:lang w:val="en-US"/>
+          <w:noProof/>
         </w:rPr>
-        <w:t xml:space="preserve"> and 4</w:t>
-      </w:r>
-      <w:r>
-        <w:t>, suggesting overlaps in feature representation or inadequate separability under the default tree settings.</w:t>
-      </w:r>
-    </w:p>
-    <w:p>
-      <w:pPr>
+        <w:drawing>
+          <wp:inline distT="0" distB="0" distL="0" distR="0" wp14:anchorId="57DA7ABE" wp14:editId="67298D44">
+            <wp:extent cx="5243014" cy="2880610"/>
+            <wp:effectExtent l="0" t="0" r="0" b="0"/>
+            <wp:docPr id="2064453466" name="Picture 1" descr="A screenshot of a computer screen&#10;&#10;AI-generated content may be incorrect."/>
+            <wp:cNvGraphicFramePr>
+              <a:graphicFrameLocks xmlns:a="http://schemas.openxmlformats.org/drawingml/2006/main" noChangeAspect="1"/>
+            </wp:cNvGraphicFramePr>
+            <a:graphic xmlns:a="http://schemas.openxmlformats.org/drawingml/2006/main">
+              <a:graphicData uri="http://schemas.openxmlformats.org/drawingml/2006/picture">
+                <pic:pic xmlns:pic="http://schemas.openxmlformats.org/drawingml/2006/picture">
+                  <pic:nvPicPr>
+                    <pic:cNvPr id="2064453466" name="Picture 1" descr="A screenshot of a computer screen&#10;&#10;AI-generated content may be incorrect."/>
+                    <pic:cNvPicPr/>
+                  </pic:nvPicPr>
+                  <pic:blipFill>
+                    <a:blip r:embed="rId9"/>
+                    <a:stretch>
+                      <a:fillRect/>
+                    </a:stretch>
+                  </pic:blipFill>
+                  <pic:spPr>
+                    <a:xfrm>
+                      <a:off x="0" y="0"/>
+                      <a:ext cx="5243014" cy="2880610"/>
+                    </a:xfrm>
+                    <a:prstGeom prst="rect">
+                      <a:avLst/>
+                    </a:prstGeom>
+                  </pic:spPr>
+                </pic:pic>
+              </a:graphicData>
+            </a:graphic>
+          </wp:inline>
+        </w:drawing>
+      </w:r>
+      <w:r>
         <w:rPr>
-          <w:lang w:val="en-US"/>
+          <w:noProof/>
         </w:rPr>
-      </w:pPr>
+        <w:drawing>
+          <wp:inline distT="0" distB="0" distL="0" distR="0" wp14:anchorId="0E5590B1" wp14:editId="6575CE0F">
+            <wp:extent cx="4837186" cy="4224536"/>
+            <wp:effectExtent l="0" t="0" r="1905" b="5080"/>
+            <wp:docPr id="1077775744" name="Picture 2" descr="A diagram of a heatmap confusion matrix&#10;&#10;AI-generated content may be incorrect."/>
+            <wp:cNvGraphicFramePr>
+              <a:graphicFrameLocks xmlns:a="http://schemas.openxmlformats.org/drawingml/2006/main" noChangeAspect="1"/>
+            </wp:cNvGraphicFramePr>
+            <a:graphic xmlns:a="http://schemas.openxmlformats.org/drawingml/2006/main">
+              <a:graphicData uri="http://schemas.openxmlformats.org/drawingml/2006/picture">
+                <pic:pic xmlns:pic="http://schemas.openxmlformats.org/drawingml/2006/picture">
+                  <pic:nvPicPr>
+                    <pic:cNvPr id="1077775744" name="Picture 2" descr="A diagram of a heatmap confusion matrix&#10;&#10;AI-generated content may be incorrect."/>
+                    <pic:cNvPicPr/>
+                  </pic:nvPicPr>
+                  <pic:blipFill>
+                    <a:blip r:embed="rId10">
+                      <a:extLst>
+                        <a:ext uri="{28A0092B-C50C-407E-A947-70E740481C1C}">
+                          <a14:useLocalDpi xmlns:a14="http://schemas.microsoft.com/office/drawing/2010/main" val="0"/>
+                        </a:ext>
+                      </a:extLst>
+                    </a:blip>
+                    <a:stretch>
+                      <a:fillRect/>
+                    </a:stretch>
+                  </pic:blipFill>
+                  <pic:spPr>
+                    <a:xfrm>
+                      <a:off x="0" y="0"/>
+                      <a:ext cx="4837186" cy="4224536"/>
+                    </a:xfrm>
+                    <a:prstGeom prst="rect">
+                      <a:avLst/>
+                    </a:prstGeom>
+                  </pic:spPr>
+                </pic:pic>
+              </a:graphicData>
+            </a:graphic>
+          </wp:inline>
+        </w:drawing>
+      </w:r>
+    </w:p>
+    <w:p>
+      <w:r>
+        <w:t>Overall, the model has a high chance of correctly label the sample, with 0.95 accuracy.</w:t>
+      </w:r>
+    </w:p>
+    <w:p>
+      <w:r>
+        <w:t>Examining the details of the report and the matrices, we can see that:</w:t>
+      </w:r>
+    </w:p>
+    <w:p>
+      <w:r>
+        <w:lastRenderedPageBreak/>
+        <w:t>Class 1, 3, 5, 6 have an impression precision rate of 100%, which means the model has learned the patterns for classes 1, 3, 5 thoroughly and can predict precisely.</w:t>
+      </w:r>
+      <w:r>
+        <w:t xml:space="preserve"> In spite of this superb result, class 6 has a considerably lower recall rate, which means out of 4 test sample, there is one that gets misclassified as another class (class 2 as pointed out by the confusion matrix). This indicates the overlapping features between the two classes that the model failed to clearly discern.</w:t>
+      </w:r>
+    </w:p>
+    <w:p>
+      <w:r>
+        <w:t>In contrast to th</w:t>
+      </w:r>
+      <w:r>
+        <w:t xml:space="preserve">ose </w:t>
+      </w:r>
+      <w:r>
+        <w:t xml:space="preserve">classes’ extraordinary performance, class 2 and class 4 prediction precision experiences a sharp drop, suggesting that </w:t>
+      </w:r>
+      <w:r>
+        <w:t>instances of other classes are falsely identified as these two classes. This goes on to show that the model struggles to tell apart some of the feature correlation</w:t>
+      </w:r>
+      <w:r>
+        <w:t xml:space="preserve"> due to their similarities and common points</w:t>
+      </w:r>
+      <w:r>
+        <w:t xml:space="preserve">, which results in </w:t>
+      </w:r>
+      <w:r>
+        <w:t>mistaking the samples and significantly afflict precision score</w:t>
+      </w:r>
+      <w:r>
+        <w:t>.</w:t>
+      </w:r>
+    </w:p>
+    <w:p>
+      <w:r>
+        <w:t xml:space="preserve">In short, </w:t>
+      </w:r>
+      <w:r>
+        <w:t>this classification model can work out the correlation between features for class 1, 3, 5, 6 very well but lack clear classification capability when it comes to the other two classes.</w:t>
+      </w:r>
+    </w:p>
+    <w:p>
+      <w:pPr>
+        <w:pStyle w:val="Heading1"/>
+      </w:pPr>
+      <w:r>
+        <w:lastRenderedPageBreak/>
+        <w:t>90-10</w:t>
+      </w:r>
+      <w:r>
+        <w:t xml:space="preserve"> Insights</w:t>
+      </w:r>
+    </w:p>
+    <w:p>
       <w:r>
         <w:rPr>
-          <w:lang w:val="en-US"/>
+          <w:noProof/>
         </w:rPr>
-        <w:t>60-40</w:t>
-      </w:r>
-    </w:p>
-    <w:p>
-      <w:pPr>
+        <w:drawing>
+          <wp:inline distT="0" distB="0" distL="0" distR="0" wp14:anchorId="4B1743F2" wp14:editId="65B939E5">
+            <wp:extent cx="5128704" cy="2911092"/>
+            <wp:effectExtent l="0" t="0" r="0" b="3810"/>
+            <wp:docPr id="1514686320" name="Picture 1" descr="A screenshot of a computer screen&#10;&#10;AI-generated content may be incorrect."/>
+            <wp:cNvGraphicFramePr>
+              <a:graphicFrameLocks xmlns:a="http://schemas.openxmlformats.org/drawingml/2006/main" noChangeAspect="1"/>
+            </wp:cNvGraphicFramePr>
+            <a:graphic xmlns:a="http://schemas.openxmlformats.org/drawingml/2006/main">
+              <a:graphicData uri="http://schemas.openxmlformats.org/drawingml/2006/picture">
+                <pic:pic xmlns:pic="http://schemas.openxmlformats.org/drawingml/2006/picture">
+                  <pic:nvPicPr>
+                    <pic:cNvPr id="1514686320" name="Picture 1" descr="A screenshot of a computer screen&#10;&#10;AI-generated content may be incorrect."/>
+                    <pic:cNvPicPr/>
+                  </pic:nvPicPr>
+                  <pic:blipFill>
+                    <a:blip r:embed="rId11"/>
+                    <a:stretch>
+                      <a:fillRect/>
+                    </a:stretch>
+                  </pic:blipFill>
+                  <pic:spPr>
+                    <a:xfrm>
+                      <a:off x="0" y="0"/>
+                      <a:ext cx="5128704" cy="2911092"/>
+                    </a:xfrm>
+                    <a:prstGeom prst="rect">
+                      <a:avLst/>
+                    </a:prstGeom>
+                  </pic:spPr>
+                </pic:pic>
+              </a:graphicData>
+            </a:graphic>
+          </wp:inline>
+        </w:drawing>
+      </w:r>
+      <w:r>
         <w:rPr>
-          <w:lang w:val="en-US"/>
+          <w:noProof/>
         </w:rPr>
-      </w:pPr>
-      <w:r>
-        <w:rPr>
-          <w:lang w:val="en-US"/>
-        </w:rPr>
-        <w:t>80-20</w:t>
-      </w:r>
-    </w:p>
-    <w:p>
-      <w:pPr>
-        <w:rPr>
-          <w:lang w:val="en-US"/>
-        </w:rPr>
-      </w:pPr>
-      <w:r>
-        <w:rPr>
-          <w:lang w:val="en-US"/>
-        </w:rPr>
-        <w:t>90-10</w:t>
-      </w:r>
-    </w:p>
-    <w:p>
-      <w:pPr>
-        <w:rPr>
-          <w:lang w:val="en-US"/>
-        </w:rPr>
-      </w:pPr>
-      <w:r>
-        <w:rPr>
-          <w:lang w:val="en-US"/>
-        </w:rPr>
+        <w:drawing>
+          <wp:inline distT="0" distB="0" distL="0" distR="0" wp14:anchorId="0D714C76" wp14:editId="3CCF5651">
+            <wp:extent cx="4837186" cy="4224536"/>
+            <wp:effectExtent l="0" t="0" r="1905" b="5080"/>
+            <wp:docPr id="1853274157" name="Picture 3" descr="A diagram of a heatmap confusion matrix&#10;&#10;AI-generated content may be incorrect."/>
+            <wp:cNvGraphicFramePr>
+              <a:graphicFrameLocks xmlns:a="http://schemas.openxmlformats.org/drawingml/2006/main" noChangeAspect="1"/>
+            </wp:cNvGraphicFramePr>
+            <a:graphic xmlns:a="http://schemas.openxmlformats.org/drawingml/2006/main">
+              <a:graphicData uri="http://schemas.openxmlformats.org/drawingml/2006/picture">
+                <pic:pic xmlns:pic="http://schemas.openxmlformats.org/drawingml/2006/picture">
+                  <pic:nvPicPr>
+                    <pic:cNvPr id="1853274157" name="Picture 3" descr="A diagram of a heatmap confusion matrix&#10;&#10;AI-generated content may be incorrect."/>
+                    <pic:cNvPicPr/>
+                  </pic:nvPicPr>
+                  <pic:blipFill>
+                    <a:blip r:embed="rId12">
+                      <a:extLst>
+                        <a:ext uri="{28A0092B-C50C-407E-A947-70E740481C1C}">
+                          <a14:useLocalDpi xmlns:a14="http://schemas.microsoft.com/office/drawing/2010/main" val="0"/>
+                        </a:ext>
+                      </a:extLst>
+                    </a:blip>
+                    <a:stretch>
+                      <a:fillRect/>
+                    </a:stretch>
+                  </pic:blipFill>
+                  <pic:spPr>
+                    <a:xfrm>
+                      <a:off x="0" y="0"/>
+                      <a:ext cx="4837186" cy="4224536"/>
+                    </a:xfrm>
+                    <a:prstGeom prst="rect">
+                      <a:avLst/>
+                    </a:prstGeom>
+                  </pic:spPr>
+                </pic:pic>
+              </a:graphicData>
+            </a:graphic>
+          </wp:inline>
+        </w:drawing>
+      </w:r>
+    </w:p>
+    <w:p>
+      <w:r>
+        <w:t>With a</w:t>
+      </w:r>
+      <w:r>
+        <w:t xml:space="preserve"> relatively high accuracy of 0.89, this model also possesses great capability </w:t>
+      </w:r>
+      <w:r>
+        <w:t>to distinguish between samples of the classes.</w:t>
+      </w:r>
+    </w:p>
+    <w:p>
+      <w:r>
+        <w:lastRenderedPageBreak/>
+        <w:t>Upon further observation, we see that class 1 has an outstanding performance when scoring 1.0 on all three metrics, meaning the model has truly recognize the class’s ffeature pattern.</w:t>
+      </w:r>
+    </w:p>
+    <w:p>
+      <w:r>
+        <w:t>For class 3, 5</w:t>
+      </w:r>
+      <w:r>
+        <w:t xml:space="preserve"> and</w:t>
+      </w:r>
+      <w:r>
+        <w:t xml:space="preserve"> 6, the precision score is flawless but the other fluctuate greatly, especially when class 6’s recall rate is only 0.5. This indicates that the model confuses instances of class 6 with other classes more.</w:t>
+      </w:r>
+    </w:p>
+    <w:p>
+      <w:r>
+        <w:t xml:space="preserve">On the contrary, </w:t>
+      </w:r>
+      <w:r>
+        <w:t xml:space="preserve">class 2 and class 4’s statistics plummet </w:t>
+      </w:r>
+      <w:r>
+        <w:t>for the precision metrics, while still attaining relatively good recall rate and f1-score. This means the model mistakes other classes as either 2 or 4 a lot and that it struggle but will have no trouble identifying a class 2 or class 4 instance if it is indeed those two.</w:t>
+      </w:r>
+    </w:p>
+    <w:p>
+      <w:r>
+        <w:t xml:space="preserve">Overall, the model performs relatively well, being able to differentiate instances of classes 3, 5 and 6. Although for class 2 and class 4, the model exhibit a considerably lower score on precision, the high recall rate indicates that if </w:t>
+      </w:r>
+      <w:r>
+        <w:t>the model predicts one sample to belong to either these two classes, it has a high chance of being correct.</w:t>
+      </w:r>
+    </w:p>
+    <w:p>
+      <w:pPr>
+        <w:pStyle w:val="Heading1"/>
+      </w:pPr>
+      <w:r>
         <w:t>Comparison between 4 models</w:t>
       </w:r>
     </w:p>
     <w:p>
-      <w:pPr>
-        <w:rPr>
-          <w:lang w:val="en-US"/>
-        </w:rPr>
-      </w:pPr>
-    </w:p>
+      <w:r>
+        <w:t>As for class 6’s modest performance, apart from the poor pattern recognit</w:t>
+      </w:r>
+      <w:r>
+        <w:t>i</w:t>
+      </w:r>
+      <w:r>
+        <w:t>on</w:t>
+      </w:r>
+      <w:r>
+        <w:t xml:space="preserve"> among the models</w:t>
+      </w:r>
+      <w:r>
+        <w:t>, it can be attributed to the fact that it has a significantly smaller population, meaning</w:t>
+      </w:r>
+      <w:r>
+        <w:t xml:space="preserve"> less data to train the model on, i.e. – less chance to examine and study the feature correlation.</w:t>
+      </w:r>
+    </w:p>
+    <w:p>
+      <w:r>
+        <w:t>The four models perform well, especially when it’s about class 1, 3, 5, suggesting the model’s capability to comprehend and discern the feature relation concerning those classes. However, the models suffer from the overlapping features of class 2, class 4 and thus show inconsistent performance in predicting those classes</w:t>
+      </w:r>
+      <w:r>
+        <w:t>, notwithstanding the ratio for train-test sets.</w:t>
+      </w:r>
+    </w:p>
+    <w:p>
+      <w:r>
+        <w:t xml:space="preserve">Despite having more data to train the model with, the 90_10 model experience a sharp drop in performance, which </w:t>
+      </w:r>
+      <w:r>
+        <w:t xml:space="preserve">is a clear sign of </w:t>
+      </w:r>
+      <w:r>
+        <w:t>over</w:t>
+      </w:r>
+      <w:r>
+        <w:t>-fitting and calls for further tuning.</w:t>
+      </w:r>
+    </w:p>
+    <w:p/>
     <w:p>
       <w:pPr>
         <w:pStyle w:val="Heading1"/>
-        <w:rPr>
-          <w:lang w:val="en-US"/>
-        </w:rPr>
-      </w:pPr>
-      <w:r>
-        <w:rPr>
-          <w:lang w:val="en-US"/>
-        </w:rPr>
+      </w:pPr>
+      <w:r>
         <w:t>References</w:t>
       </w:r>
     </w:p>
     <w:p>
-      <w:pPr>
-        <w:rPr>
-          <w:lang w:val="en-US"/>
-        </w:rPr>
-      </w:pPr>
-      <w:hyperlink r:id="rId8" w:history="1">
+      <w:hyperlink r:id="rId13" w:history="1">
         <w:r>
           <w:rPr>
             <w:rStyle w:val="Hyperlink"/>
-            <w:lang w:val="en-US"/>
           </w:rPr>
           <w:t>https://www.statology.org/sklearn-classification-report/</w:t>
         </w:r>
       </w:hyperlink>
       <w:r>
-        <w:rPr>
-          <w:lang w:val="en-US"/>
-        </w:rPr>
         <w:t xml:space="preserve"> (23/6/2025)</w:t>
       </w:r>
     </w:p>
     <w:p>
-      <w:pPr>
-        <w:rPr>
-          <w:lang w:val="en-US"/>
-        </w:rPr>
-      </w:pPr>
-      <w:hyperlink r:id="rId9" w:history="1">
+      <w:hyperlink r:id="rId14" w:history="1">
         <w:r>
           <w:rPr>
             <w:rStyle w:val="Hyperlink"/>
-            <w:lang w:val="en-US"/>
           </w:rPr>
           <w:t>https://www.evidentlyai.com/classification-metrics/accuracy-precision-recall</w:t>
         </w:r>
       </w:hyperlink>
       <w:r>
-        <w:rPr>
-          <w:lang w:val="en-US"/>
-        </w:rPr>
         <w:t xml:space="preserve"> (23/6/2025)</w:t>
       </w:r>
     </w:p>
     <w:p>
-      <w:pPr>
-        <w:rPr>
-          <w:lang w:val="en-US"/>
-        </w:rPr>
-      </w:pPr>
-    </w:p>
+      <w:hyperlink r:id="rId15" w:history="1">
+        <w:r>
+          <w:rPr>
+            <w:rStyle w:val="Hyperlink"/>
+          </w:rPr>
+          <w:t>https://www.evidentlyai.com/classification-metrics/confusion-matrix</w:t>
+        </w:r>
+      </w:hyperlink>
+      <w:r>
+        <w:t xml:space="preserve"> (24/6/2025)</w:t>
+      </w:r>
+    </w:p>
+    <w:p/>
     <w:sectPr>
       <w:pgSz w:w="12240" w:h="15840"/>
       <w:pgMar w:top="1440" w:right="1440" w:bottom="1440" w:left="1440" w:header="720" w:footer="720" w:gutter="0"/>
@@ -816,6 +1276,119 @@
     </w:lvl>
   </w:abstractNum>
   <w:abstractNum w:abstractNumId="1" w15:restartNumberingAfterBreak="0">
+    <w:nsid w:val="3E6F5DCE"/>
+    <w:multiLevelType w:val="hybridMultilevel"/>
+    <w:tmpl w:val="FE42E1F6"/>
+    <w:lvl w:ilvl="0" w:tplc="042A0001">
+      <w:start w:val="1"/>
+      <w:numFmt w:val="bullet"/>
+      <w:lvlText w:val=""/>
+      <w:lvlJc w:val="left"/>
+      <w:pPr>
+        <w:ind w:left="720" w:hanging="360"/>
+      </w:pPr>
+      <w:rPr>
+        <w:rFonts w:ascii="Symbol" w:hAnsi="Symbol" w:hint="default"/>
+      </w:rPr>
+    </w:lvl>
+    <w:lvl w:ilvl="1" w:tplc="042A0003" w:tentative="1">
+      <w:start w:val="1"/>
+      <w:numFmt w:val="bullet"/>
+      <w:lvlText w:val="o"/>
+      <w:lvlJc w:val="left"/>
+      <w:pPr>
+        <w:ind w:left="1440" w:hanging="360"/>
+      </w:pPr>
+      <w:rPr>
+        <w:rFonts w:ascii="Courier New" w:hAnsi="Courier New" w:cs="Courier New" w:hint="default"/>
+      </w:rPr>
+    </w:lvl>
+    <w:lvl w:ilvl="2" w:tplc="042A0005" w:tentative="1">
+      <w:start w:val="1"/>
+      <w:numFmt w:val="bullet"/>
+      <w:lvlText w:val=""/>
+      <w:lvlJc w:val="left"/>
+      <w:pPr>
+        <w:ind w:left="2160" w:hanging="360"/>
+      </w:pPr>
+      <w:rPr>
+        <w:rFonts w:ascii="Wingdings" w:hAnsi="Wingdings" w:hint="default"/>
+      </w:rPr>
+    </w:lvl>
+    <w:lvl w:ilvl="3" w:tplc="042A0001" w:tentative="1">
+      <w:start w:val="1"/>
+      <w:numFmt w:val="bullet"/>
+      <w:lvlText w:val=""/>
+      <w:lvlJc w:val="left"/>
+      <w:pPr>
+        <w:ind w:left="2880" w:hanging="360"/>
+      </w:pPr>
+      <w:rPr>
+        <w:rFonts w:ascii="Symbol" w:hAnsi="Symbol" w:hint="default"/>
+      </w:rPr>
+    </w:lvl>
+    <w:lvl w:ilvl="4" w:tplc="042A0003" w:tentative="1">
+      <w:start w:val="1"/>
+      <w:numFmt w:val="bullet"/>
+      <w:lvlText w:val="o"/>
+      <w:lvlJc w:val="left"/>
+      <w:pPr>
+        <w:ind w:left="3600" w:hanging="360"/>
+      </w:pPr>
+      <w:rPr>
+        <w:rFonts w:ascii="Courier New" w:hAnsi="Courier New" w:cs="Courier New" w:hint="default"/>
+      </w:rPr>
+    </w:lvl>
+    <w:lvl w:ilvl="5" w:tplc="042A0005" w:tentative="1">
+      <w:start w:val="1"/>
+      <w:numFmt w:val="bullet"/>
+      <w:lvlText w:val=""/>
+      <w:lvlJc w:val="left"/>
+      <w:pPr>
+        <w:ind w:left="4320" w:hanging="360"/>
+      </w:pPr>
+      <w:rPr>
+        <w:rFonts w:ascii="Wingdings" w:hAnsi="Wingdings" w:hint="default"/>
+      </w:rPr>
+    </w:lvl>
+    <w:lvl w:ilvl="6" w:tplc="042A0001" w:tentative="1">
+      <w:start w:val="1"/>
+      <w:numFmt w:val="bullet"/>
+      <w:lvlText w:val=""/>
+      <w:lvlJc w:val="left"/>
+      <w:pPr>
+        <w:ind w:left="5040" w:hanging="360"/>
+      </w:pPr>
+      <w:rPr>
+        <w:rFonts w:ascii="Symbol" w:hAnsi="Symbol" w:hint="default"/>
+      </w:rPr>
+    </w:lvl>
+    <w:lvl w:ilvl="7" w:tplc="042A0003" w:tentative="1">
+      <w:start w:val="1"/>
+      <w:numFmt w:val="bullet"/>
+      <w:lvlText w:val="o"/>
+      <w:lvlJc w:val="left"/>
+      <w:pPr>
+        <w:ind w:left="5760" w:hanging="360"/>
+      </w:pPr>
+      <w:rPr>
+        <w:rFonts w:ascii="Courier New" w:hAnsi="Courier New" w:cs="Courier New" w:hint="default"/>
+      </w:rPr>
+    </w:lvl>
+    <w:lvl w:ilvl="8" w:tplc="042A0005" w:tentative="1">
+      <w:start w:val="1"/>
+      <w:numFmt w:val="bullet"/>
+      <w:lvlText w:val=""/>
+      <w:lvlJc w:val="left"/>
+      <w:pPr>
+        <w:ind w:left="6480" w:hanging="360"/>
+      </w:pPr>
+      <w:rPr>
+        <w:rFonts w:ascii="Wingdings" w:hAnsi="Wingdings" w:hint="default"/>
+      </w:rPr>
+    </w:lvl>
+  </w:abstractNum>
+  <w:abstractNum w:abstractNumId="2" w15:restartNumberingAfterBreak="0">
     <w:nsid w:val="4DF1690B"/>
     <w:multiLevelType w:val="multilevel"/>
     <w:tmpl w:val="11CC07E0"/>
@@ -964,11 +1537,130 @@
       </w:rPr>
     </w:lvl>
   </w:abstractNum>
+  <w:abstractNum w:abstractNumId="3" w15:restartNumberingAfterBreak="0">
+    <w:nsid w:val="52F43452"/>
+    <w:multiLevelType w:val="hybridMultilevel"/>
+    <w:tmpl w:val="DE4203C2"/>
+    <w:lvl w:ilvl="0" w:tplc="042A0001">
+      <w:start w:val="1"/>
+      <w:numFmt w:val="bullet"/>
+      <w:lvlText w:val=""/>
+      <w:lvlJc w:val="left"/>
+      <w:pPr>
+        <w:ind w:left="720" w:hanging="360"/>
+      </w:pPr>
+      <w:rPr>
+        <w:rFonts w:ascii="Symbol" w:hAnsi="Symbol" w:hint="default"/>
+      </w:rPr>
+    </w:lvl>
+    <w:lvl w:ilvl="1" w:tplc="042A0003" w:tentative="1">
+      <w:start w:val="1"/>
+      <w:numFmt w:val="bullet"/>
+      <w:lvlText w:val="o"/>
+      <w:lvlJc w:val="left"/>
+      <w:pPr>
+        <w:ind w:left="1440" w:hanging="360"/>
+      </w:pPr>
+      <w:rPr>
+        <w:rFonts w:ascii="Courier New" w:hAnsi="Courier New" w:cs="Courier New" w:hint="default"/>
+      </w:rPr>
+    </w:lvl>
+    <w:lvl w:ilvl="2" w:tplc="042A0005" w:tentative="1">
+      <w:start w:val="1"/>
+      <w:numFmt w:val="bullet"/>
+      <w:lvlText w:val=""/>
+      <w:lvlJc w:val="left"/>
+      <w:pPr>
+        <w:ind w:left="2160" w:hanging="360"/>
+      </w:pPr>
+      <w:rPr>
+        <w:rFonts w:ascii="Wingdings" w:hAnsi="Wingdings" w:hint="default"/>
+      </w:rPr>
+    </w:lvl>
+    <w:lvl w:ilvl="3" w:tplc="042A0001" w:tentative="1">
+      <w:start w:val="1"/>
+      <w:numFmt w:val="bullet"/>
+      <w:lvlText w:val=""/>
+      <w:lvlJc w:val="left"/>
+      <w:pPr>
+        <w:ind w:left="2880" w:hanging="360"/>
+      </w:pPr>
+      <w:rPr>
+        <w:rFonts w:ascii="Symbol" w:hAnsi="Symbol" w:hint="default"/>
+      </w:rPr>
+    </w:lvl>
+    <w:lvl w:ilvl="4" w:tplc="042A0003" w:tentative="1">
+      <w:start w:val="1"/>
+      <w:numFmt w:val="bullet"/>
+      <w:lvlText w:val="o"/>
+      <w:lvlJc w:val="left"/>
+      <w:pPr>
+        <w:ind w:left="3600" w:hanging="360"/>
+      </w:pPr>
+      <w:rPr>
+        <w:rFonts w:ascii="Courier New" w:hAnsi="Courier New" w:cs="Courier New" w:hint="default"/>
+      </w:rPr>
+    </w:lvl>
+    <w:lvl w:ilvl="5" w:tplc="042A0005" w:tentative="1">
+      <w:start w:val="1"/>
+      <w:numFmt w:val="bullet"/>
+      <w:lvlText w:val=""/>
+      <w:lvlJc w:val="left"/>
+      <w:pPr>
+        <w:ind w:left="4320" w:hanging="360"/>
+      </w:pPr>
+      <w:rPr>
+        <w:rFonts w:ascii="Wingdings" w:hAnsi="Wingdings" w:hint="default"/>
+      </w:rPr>
+    </w:lvl>
+    <w:lvl w:ilvl="6" w:tplc="042A0001" w:tentative="1">
+      <w:start w:val="1"/>
+      <w:numFmt w:val="bullet"/>
+      <w:lvlText w:val=""/>
+      <w:lvlJc w:val="left"/>
+      <w:pPr>
+        <w:ind w:left="5040" w:hanging="360"/>
+      </w:pPr>
+      <w:rPr>
+        <w:rFonts w:ascii="Symbol" w:hAnsi="Symbol" w:hint="default"/>
+      </w:rPr>
+    </w:lvl>
+    <w:lvl w:ilvl="7" w:tplc="042A0003" w:tentative="1">
+      <w:start w:val="1"/>
+      <w:numFmt w:val="bullet"/>
+      <w:lvlText w:val="o"/>
+      <w:lvlJc w:val="left"/>
+      <w:pPr>
+        <w:ind w:left="5760" w:hanging="360"/>
+      </w:pPr>
+      <w:rPr>
+        <w:rFonts w:ascii="Courier New" w:hAnsi="Courier New" w:cs="Courier New" w:hint="default"/>
+      </w:rPr>
+    </w:lvl>
+    <w:lvl w:ilvl="8" w:tplc="042A0005" w:tentative="1">
+      <w:start w:val="1"/>
+      <w:numFmt w:val="bullet"/>
+      <w:lvlText w:val=""/>
+      <w:lvlJc w:val="left"/>
+      <w:pPr>
+        <w:ind w:left="6480" w:hanging="360"/>
+      </w:pPr>
+      <w:rPr>
+        <w:rFonts w:ascii="Wingdings" w:hAnsi="Wingdings" w:hint="default"/>
+      </w:rPr>
+    </w:lvl>
+  </w:abstractNum>
   <w:num w:numId="1" w16cid:durableId="1166628801">
-    <w:abstractNumId w:val="1"/>
+    <w:abstractNumId w:val="2"/>
   </w:num>
   <w:num w:numId="2" w16cid:durableId="2097170850">
     <w:abstractNumId w:val="0"/>
+  </w:num>
+  <w:num w:numId="3" w16cid:durableId="736244577">
+    <w:abstractNumId w:val="1"/>
+  </w:num>
+  <w:num w:numId="4" w16cid:durableId="758402935">
+    <w:abstractNumId w:val="3"/>
   </w:num>
 </w:numbering>
 </file>
@@ -1372,6 +2064,9 @@
   <w:style w:type="paragraph" w:default="1" w:styleId="Normal">
     <w:name w:val="Normal"/>
     <w:qFormat/>
+    <w:rPr>
+      <w:lang w:val="en-US"/>
+    </w:rPr>
   </w:style>
   <w:style w:type="paragraph" w:styleId="Heading1">
     <w:name w:val="heading 1"/>
@@ -1422,7 +2117,6 @@
     <w:next w:val="Normal"/>
     <w:link w:val="Heading3Char"/>
     <w:uiPriority w:val="9"/>
-    <w:semiHidden/>
     <w:unhideWhenUsed/>
     <w:qFormat/>
     <w:rsid w:val="00057777"/>
@@ -1574,6 +2268,7 @@
   <w:style w:type="character" w:default="1" w:styleId="DefaultParagraphFont">
     <w:name w:val="Default Paragraph Font"/>
     <w:uiPriority w:val="1"/>
+    <w:semiHidden/>
     <w:unhideWhenUsed/>
   </w:style>
   <w:style w:type="table" w:default="1" w:styleId="TableNormal">
@@ -1628,7 +2323,6 @@
     <w:basedOn w:val="DefaultParagraphFont"/>
     <w:link w:val="Heading3"/>
     <w:uiPriority w:val="9"/>
-    <w:semiHidden/>
     <w:rsid w:val="00057777"/>
     <w:rPr>
       <w:rFonts w:eastAsiaTheme="majorEastAsia" w:cstheme="majorBidi"/>
@@ -1907,6 +2601,18 @@
     <w:rPr>
       <w:color w:val="605E5C"/>
       <w:shd w:val="clear" w:color="auto" w:fill="E1DFDD"/>
+    </w:rPr>
+  </w:style>
+  <w:style w:type="character" w:styleId="FollowedHyperlink">
+    <w:name w:val="FollowedHyperlink"/>
+    <w:basedOn w:val="DefaultParagraphFont"/>
+    <w:uiPriority w:val="99"/>
+    <w:semiHidden/>
+    <w:unhideWhenUsed/>
+    <w:rsid w:val="008F4D61"/>
+    <w:rPr>
+      <w:color w:val="96607D" w:themeColor="followedHyperlink"/>
+      <w:u w:val="single"/>
     </w:rPr>
   </w:style>
 </w:styles>

</xml_diff>

<commit_message>
update based on the added hot-encoding
</commit_message>
<xml_diff>
--- a/docs/22120144_interpretation.docx
+++ b/docs/22120144_interpretation.docx
@@ -5,27 +5,36 @@
     <w:p>
       <w:pPr>
         <w:pStyle w:val="Heading1"/>
-      </w:pPr>
-      <w:r>
-        <w:t>Classification report</w:t>
-      </w:r>
-      <w:r>
-        <w:t xml:space="preserve"> interpretation (the same for 4 all models)</w:t>
-      </w:r>
-    </w:p>
-    <w:p>
-      <w:r>
-        <w:t xml:space="preserve">A classification report is a summary of performance metrics </w:t>
+        <w:rPr>
+          <w:lang w:val="vi-VN"/>
+        </w:rPr>
+      </w:pPr>
+      <w:r>
+        <w:rPr>
+          <w:lang w:val="vi-VN"/>
+        </w:rPr>
+        <w:t xml:space="preserve">Classification Report Interpretation </w:t>
       </w:r>
       <w:r>
         <w:rPr>
           <w:i/>
           <w:iCs/>
-        </w:rPr>
-        <w:t>for each class</w:t>
-      </w:r>
-      <w:r>
-        <w:t>:</w:t>
+          <w:lang w:val="vi-VN"/>
+        </w:rPr>
+        <w:t>(applies to all four models)</w:t>
+      </w:r>
+    </w:p>
+    <w:p>
+      <w:pPr>
+        <w:rPr>
+          <w:lang w:val="vi-VN"/>
+        </w:rPr>
+      </w:pPr>
+      <w:r>
+        <w:rPr>
+          <w:lang w:val="vi-VN"/>
+        </w:rPr>
+        <w:t>A classification report provides a summary of key performance metrics for each class:</w:t>
       </w:r>
     </w:p>
     <w:p>
@@ -33,14 +42,17 @@
         <w:pStyle w:val="ListParagraph"/>
         <w:numPr>
           <w:ilvl w:val="0"/>
-          <w:numId w:val="3"/>
+          <w:numId w:val="7"/>
         </w:numPr>
-      </w:pPr>
-      <w:r>
-        <w:t xml:space="preserve">Precision: Percentage of correct </w:t>
-      </w:r>
-      <w:r>
-        <w:t>positive predictions relative to total positive predictions</w:t>
+        <w:rPr>
+          <w:lang w:val="vi-VN"/>
+        </w:rPr>
+      </w:pPr>
+      <w:r>
+        <w:rPr>
+          <w:lang w:val="vi-VN"/>
+        </w:rPr>
+        <w:t>Precision: The proportion of correct positive predictions out of all positive predictions made by the model. It reflects how accurate the positive predictions are.</w:t>
       </w:r>
     </w:p>
     <w:p>
@@ -48,11 +60,17 @@
         <w:pStyle w:val="ListParagraph"/>
         <w:numPr>
           <w:ilvl w:val="0"/>
-          <w:numId w:val="3"/>
+          <w:numId w:val="7"/>
         </w:numPr>
-      </w:pPr>
-      <w:r>
-        <w:t>Recall: Percentage of correct positive predictions relative to total actual positives.</w:t>
+        <w:rPr>
+          <w:lang w:val="vi-VN"/>
+        </w:rPr>
+      </w:pPr>
+      <w:r>
+        <w:rPr>
+          <w:lang w:val="vi-VN"/>
+        </w:rPr>
+        <w:t>Recall: The proportion of actual positive instances that were correctly predicted. It indicates how well the model captures true positives.</w:t>
       </w:r>
     </w:p>
     <w:p>
@@ -60,33 +78,32 @@
         <w:pStyle w:val="ListParagraph"/>
         <w:numPr>
           <w:ilvl w:val="0"/>
-          <w:numId w:val="3"/>
+          <w:numId w:val="7"/>
         </w:numPr>
         <w:rPr>
-          <w:b/>
-          <w:bCs/>
-          <w:i/>
-          <w:iCs/>
-        </w:rPr>
-      </w:pPr>
-      <w:r>
-        <w:t>F1</w:t>
-      </w:r>
-      <w:r>
-        <w:t>-</w:t>
-      </w:r>
-      <w:r>
-        <w:t>Score: A weighted harmonic mean of precision and recall. The closer to 1, the better the model</w:t>
-      </w:r>
-      <w:r>
-        <w:t xml:space="preserve">, with F1 being </w:t>
-      </w:r>
-      <w:r>
-        <w:rPr>
-          <w:i/>
-          <w:iCs/>
-        </w:rPr>
+          <w:lang w:val="vi-VN"/>
+        </w:rPr>
+      </w:pPr>
+      <w:r>
+        <w:rPr>
+          <w:lang w:val="vi-VN"/>
+        </w:rPr>
+        <w:t>F1-Score: The harmonic mean of precision and recall, calculated as</w:t>
+      </w:r>
+      <w:r>
+        <w:t xml:space="preserve"> </w:t>
+      </w:r>
+      <w:r>
         <w:t>2 * (Precision * Recall) / (Precision + Recall)</w:t>
+      </w:r>
+      <w:r>
+        <w:br/>
+      </w:r>
+      <w:r>
+        <w:rPr>
+          <w:lang w:val="vi-VN"/>
+        </w:rPr>
+        <w:t>A higher F1-score (closer to 1) indicates better overall performance, especially in the presence of class imbalance.</w:t>
       </w:r>
     </w:p>
     <w:p>
@@ -94,135 +111,30 @@
         <w:pStyle w:val="ListParagraph"/>
         <w:numPr>
           <w:ilvl w:val="0"/>
-          <w:numId w:val="3"/>
+          <w:numId w:val="7"/>
         </w:numPr>
-      </w:pPr>
-      <w:r>
-        <w:t xml:space="preserve">Support: the number of actual samples in the test set when </w:t>
-      </w:r>
-      <w:r>
-        <w:t>evaluat</w:t>
-      </w:r>
-      <w:r>
-        <w:t xml:space="preserve">ing </w:t>
-      </w:r>
-      <w:r>
-        <w:t>the model</w:t>
-      </w:r>
-      <w:r>
-        <w:t xml:space="preserve">. </w:t>
-      </w:r>
-    </w:p>
-    <w:p>
-      <w:r>
-        <w:t xml:space="preserve">For the overall information, it </w:t>
-      </w:r>
-      <w:r>
-        <w:t>typically in</w:t>
-      </w:r>
-      <w:r>
-        <w:t>cludes</w:t>
-      </w:r>
-      <w:r>
-        <w:t>:</w:t>
-      </w:r>
-    </w:p>
-    <w:p>
-      <w:r>
-        <w:t>A</w:t>
-      </w:r>
-      <w:r>
-        <w:t>ccuracy</w:t>
-      </w:r>
-      <w:r>
-        <w:t>: The rate of correct prediction the model has made.</w:t>
-      </w:r>
-    </w:p>
-    <w:p>
-      <w:r>
-        <w:t xml:space="preserve">Macro avg: The unweighted </w:t>
-      </w:r>
-      <w:r>
-        <w:t>average</w:t>
-      </w:r>
-      <w:r>
-        <w:t xml:space="preserve"> </w:t>
-      </w:r>
-      <w:r>
-        <w:t>per label for each metric (Precision, Recall, F1-Score, Support)</w:t>
-      </w:r>
-    </w:p>
-    <w:p>
-      <w:r>
-        <w:t xml:space="preserve">Weighted avg: </w:t>
-      </w:r>
-      <w:r>
-        <w:t>The weighted average per label for each metric (all metrics except for Support)</w:t>
-      </w:r>
-    </w:p>
-    <w:p/>
-    <w:p>
-      <w:pPr>
-        <w:pStyle w:val="Heading1"/>
-      </w:pPr>
-      <w:r>
-        <w:t>Confusion matrix</w:t>
-      </w:r>
-      <w:r>
-        <w:t xml:space="preserve"> interpretation (the same for all models)</w:t>
-      </w:r>
-    </w:p>
-    <w:p>
-      <w:r>
-        <w:t xml:space="preserve">A confusion matrix is a </w:t>
-      </w:r>
-      <w:r>
-        <w:rPr>
-          <w:i/>
-          <w:iCs/>
-        </w:rPr>
-        <w:t>n-by-n</w:t>
-      </w:r>
-      <w:r>
-        <w:t xml:space="preserve"> grid that shows the performance of the model by comparing its predicted labels with the true labels</w:t>
-      </w:r>
-      <w:r>
-        <w:t>, with n being the number of classes</w:t>
-      </w:r>
-      <w:r>
-        <w:t xml:space="preserve">. It </w:t>
-      </w:r>
-      <w:r>
-        <w:t>presents</w:t>
-      </w:r>
-      <w:r>
-        <w:t xml:space="preserve"> the number of true positives, true negatives, false positives and false negatives </w:t>
-      </w:r>
-      <w:r>
-        <w:t>the model has made</w:t>
-      </w:r>
-      <w:r>
-        <w:t xml:space="preserve"> for each class, with ‘</w:t>
-      </w:r>
-      <w:r>
-        <w:rPr>
-          <w:i/>
-          <w:iCs/>
-        </w:rPr>
-        <w:t>positive’</w:t>
-      </w:r>
-      <w:r>
-        <w:t xml:space="preserve"> and ‘</w:t>
-      </w:r>
-      <w:r>
-        <w:rPr>
-          <w:i/>
-          <w:iCs/>
-        </w:rPr>
-        <w:t xml:space="preserve">negative’ </w:t>
-      </w:r>
-      <w:r>
-        <w:t>referring to the target class.</w:t>
+        <w:rPr>
+          <w:lang w:val="vi-VN"/>
+        </w:rPr>
+      </w:pPr>
+      <w:r>
+        <w:rPr>
+          <w:lang w:val="vi-VN"/>
+        </w:rPr>
+        <w:t>Support: The number of actual instances for each class in the test set.</w:t>
+      </w:r>
+    </w:p>
+    <w:p>
+      <w:pPr>
+        <w:rPr>
+          <w:lang w:val="vi-VN"/>
+        </w:rPr>
+      </w:pPr>
+      <w:r>
+        <w:rPr>
+          <w:lang w:val="vi-VN"/>
+        </w:rPr>
+        <w:t>In addition to per-class metrics, the report typically includes:</w:t>
       </w:r>
     </w:p>
     <w:p>
@@ -230,23 +142,17 @@
         <w:pStyle w:val="ListParagraph"/>
         <w:numPr>
           <w:ilvl w:val="0"/>
-          <w:numId w:val="4"/>
+          <w:numId w:val="8"/>
         </w:numPr>
-      </w:pPr>
-      <w:r>
-        <w:t>True positive: this is when the model predicts the instance to be of the target class</w:t>
-      </w:r>
-      <w:r>
-        <w:t xml:space="preserve"> </w:t>
-      </w:r>
-      <w:r>
-        <w:t xml:space="preserve">and </w:t>
-      </w:r>
-      <w:r>
-        <w:t>it</w:t>
-      </w:r>
-      <w:r>
-        <w:t xml:space="preserve"> is indeed.</w:t>
+        <w:rPr>
+          <w:lang w:val="vi-VN"/>
+        </w:rPr>
+      </w:pPr>
+      <w:r>
+        <w:rPr>
+          <w:lang w:val="vi-VN"/>
+        </w:rPr>
+        <w:t>Accuracy: The overall percentage of correctly classified instances across the entire test set.</w:t>
       </w:r>
     </w:p>
     <w:p>
@@ -254,23 +160,17 @@
         <w:pStyle w:val="ListParagraph"/>
         <w:numPr>
           <w:ilvl w:val="0"/>
-          <w:numId w:val="4"/>
+          <w:numId w:val="8"/>
         </w:numPr>
-      </w:pPr>
-      <w:r>
-        <w:t>True negative: this is when the model predicts the instance to</w:t>
-      </w:r>
-      <w:r>
-        <w:t xml:space="preserve"> not belong to the target class </w:t>
-      </w:r>
-      <w:r>
-        <w:t>and</w:t>
-      </w:r>
-      <w:r>
-        <w:t xml:space="preserve"> it is</w:t>
-      </w:r>
-      <w:r>
-        <w:t xml:space="preserve"> not.</w:t>
+        <w:rPr>
+          <w:lang w:val="vi-VN"/>
+        </w:rPr>
+      </w:pPr>
+      <w:r>
+        <w:rPr>
+          <w:lang w:val="vi-VN"/>
+        </w:rPr>
+        <w:t>Macro Average: The unweighted mean of precision, recall, and F1-score across all classes. This treats each class equally, regardless of its support.</w:t>
       </w:r>
     </w:p>
     <w:p>
@@ -278,35 +178,17 @@
         <w:pStyle w:val="ListParagraph"/>
         <w:numPr>
           <w:ilvl w:val="0"/>
-          <w:numId w:val="4"/>
+          <w:numId w:val="8"/>
         </w:numPr>
-      </w:pPr>
-      <w:r>
-        <w:t xml:space="preserve">False positive: this is </w:t>
-      </w:r>
-      <w:r>
-        <w:t>when the model predicts the instance to be of the target class although it is not.</w:t>
-      </w:r>
-    </w:p>
-    <w:p>
-      <w:pPr>
-        <w:pStyle w:val="ListParagraph"/>
-        <w:numPr>
-          <w:ilvl w:val="0"/>
-          <w:numId w:val="4"/>
-        </w:numPr>
-      </w:pPr>
-      <w:r>
-        <w:t xml:space="preserve">False negative: </w:t>
-      </w:r>
-      <w:r>
-        <w:t xml:space="preserve">this is when the model predicts the instance to not </w:t>
-      </w:r>
-      <w:r>
-        <w:t xml:space="preserve">belong to the target class even though it </w:t>
-      </w:r>
-      <w:r>
-        <w:t>actually is.</w:t>
+        <w:rPr>
+          <w:lang w:val="vi-VN"/>
+        </w:rPr>
+      </w:pPr>
+      <w:r>
+        <w:rPr>
+          <w:lang w:val="vi-VN"/>
+        </w:rPr>
+        <w:t>Weighted Average: The average of each metric (excluding support), weighted by the number of true instances per class. This reflects the model's performance more accurately on imbalanced datasets.</w:t>
       </w:r>
     </w:p>
     <w:p>
@@ -314,547 +196,776 @@
         <w:pStyle w:val="Heading1"/>
       </w:pPr>
       <w:r>
-        <w:lastRenderedPageBreak/>
-        <w:t>40-60</w:t>
-      </w:r>
-      <w:r>
-        <w:t xml:space="preserve"> Insights</w:t>
-      </w:r>
-    </w:p>
-    <w:p>
-      <w:r>
-        <w:rPr>
-          <w:noProof/>
-        </w:rPr>
-        <w:drawing>
-          <wp:inline distT="0" distB="0" distL="0" distR="0" wp14:anchorId="69F42DBA" wp14:editId="578B284A">
-            <wp:extent cx="4823878" cy="2956816"/>
-            <wp:effectExtent l="0" t="0" r="0" b="0"/>
-            <wp:docPr id="638944550" name="Picture 1" descr="A screenshot of a computer screen&#10;&#10;AI-generated content may be incorrect."/>
-            <wp:cNvGraphicFramePr>
-              <a:graphicFrameLocks xmlns:a="http://schemas.openxmlformats.org/drawingml/2006/main" noChangeAspect="1"/>
-            </wp:cNvGraphicFramePr>
-            <a:graphic xmlns:a="http://schemas.openxmlformats.org/drawingml/2006/main">
-              <a:graphicData uri="http://schemas.openxmlformats.org/drawingml/2006/picture">
-                <pic:pic xmlns:pic="http://schemas.openxmlformats.org/drawingml/2006/picture">
-                  <pic:nvPicPr>
-                    <pic:cNvPr id="638944550" name="Picture 1" descr="A screenshot of a computer screen&#10;&#10;AI-generated content may be incorrect."/>
-                    <pic:cNvPicPr/>
-                  </pic:nvPicPr>
-                  <pic:blipFill>
-                    <a:blip r:embed="rId5"/>
-                    <a:stretch>
-                      <a:fillRect/>
-                    </a:stretch>
-                  </pic:blipFill>
-                  <pic:spPr>
-                    <a:xfrm>
-                      <a:off x="0" y="0"/>
-                      <a:ext cx="4823878" cy="2956816"/>
-                    </a:xfrm>
-                    <a:prstGeom prst="rect">
-                      <a:avLst/>
-                    </a:prstGeom>
-                  </pic:spPr>
-                </pic:pic>
-              </a:graphicData>
-            </a:graphic>
-          </wp:inline>
-        </w:drawing>
-      </w:r>
-      <w:r>
-        <w:t xml:space="preserve"> </w:t>
-      </w:r>
-    </w:p>
-    <w:p>
-      <w:r>
-        <w:rPr>
-          <w:noProof/>
-        </w:rPr>
-        <w:drawing>
-          <wp:inline distT="0" distB="0" distL="0" distR="0" wp14:anchorId="798BCD6B" wp14:editId="035478A3">
-            <wp:extent cx="4837186" cy="4224536"/>
-            <wp:effectExtent l="0" t="0" r="1905" b="5080"/>
-            <wp:docPr id="1597481083" name="Picture 1" descr="A diagram of a heatmap confusion matrix&#10;&#10;AI-generated content may be incorrect."/>
-            <wp:cNvGraphicFramePr>
-              <a:graphicFrameLocks xmlns:a="http://schemas.openxmlformats.org/drawingml/2006/main" noChangeAspect="1"/>
-            </wp:cNvGraphicFramePr>
-            <a:graphic xmlns:a="http://schemas.openxmlformats.org/drawingml/2006/main">
-              <a:graphicData uri="http://schemas.openxmlformats.org/drawingml/2006/picture">
-                <pic:pic xmlns:pic="http://schemas.openxmlformats.org/drawingml/2006/picture">
-                  <pic:nvPicPr>
-                    <pic:cNvPr id="1597481083" name="Picture 1" descr="A diagram of a heatmap confusion matrix&#10;&#10;AI-generated content may be incorrect."/>
-                    <pic:cNvPicPr/>
-                  </pic:nvPicPr>
-                  <pic:blipFill>
-                    <a:blip r:embed="rId6">
-                      <a:extLst>
-                        <a:ext uri="{28A0092B-C50C-407E-A947-70E740481C1C}">
-                          <a14:useLocalDpi xmlns:a14="http://schemas.microsoft.com/office/drawing/2010/main" val="0"/>
-                        </a:ext>
-                      </a:extLst>
-                    </a:blip>
-                    <a:stretch>
-                      <a:fillRect/>
-                    </a:stretch>
-                  </pic:blipFill>
-                  <pic:spPr>
-                    <a:xfrm>
-                      <a:off x="0" y="0"/>
-                      <a:ext cx="4837186" cy="4224536"/>
-                    </a:xfrm>
-                    <a:prstGeom prst="rect">
-                      <a:avLst/>
-                    </a:prstGeom>
-                  </pic:spPr>
-                </pic:pic>
-              </a:graphicData>
-            </a:graphic>
-          </wp:inline>
-        </w:drawing>
-      </w:r>
-    </w:p>
-    <w:p>
-      <w:r>
-        <w:lastRenderedPageBreak/>
-        <w:t xml:space="preserve">Overall, the model achieves an accuracy of </w:t>
+        <w:t>Confusion matrix</w:t>
+      </w:r>
+      <w:r>
+        <w:t xml:space="preserve"> interpretation (the same for all models)</w:t>
+      </w:r>
+    </w:p>
+    <w:p>
+      <w:pPr>
+        <w:rPr>
+          <w:lang w:val="vi-VN"/>
+        </w:rPr>
+      </w:pPr>
+      <w:r>
+        <w:rPr>
+          <w:lang w:val="vi-VN"/>
+        </w:rPr>
+        <w:t xml:space="preserve">A </w:t>
       </w:r>
       <w:r>
         <w:rPr>
           <w:b/>
           <w:bCs/>
-        </w:rPr>
-        <w:t>87%</w:t>
-      </w:r>
-      <w:r>
-        <w:t>, indicating that it correctly classifies the vast majority of instances.</w:t>
-      </w:r>
-    </w:p>
-    <w:p>
-      <w:r>
-        <w:t xml:space="preserve">A closer look at the per-class metrics reveals outstanding performance on </w:t>
-      </w:r>
+          <w:lang w:val="vi-VN"/>
+        </w:rPr>
+        <w:t>confusion matrix</w:t>
+      </w:r>
+      <w:r>
+        <w:rPr>
+          <w:lang w:val="vi-VN"/>
+        </w:rPr>
+        <w:t xml:space="preserve"> is an </w:t>
+      </w:r>
+      <w:r>
+        <w:rPr>
+          <w:i/>
+          <w:iCs/>
+          <w:lang w:val="vi-VN"/>
+        </w:rPr>
+        <w:t>n × n</w:t>
+      </w:r>
+      <w:r>
+        <w:rPr>
+          <w:lang w:val="vi-VN"/>
+        </w:rPr>
+        <w:t xml:space="preserve"> table that visualizes the model’s performance by comparing predicted labels with true labels, where </w:t>
+      </w:r>
+      <w:r>
+        <w:rPr>
+          <w:i/>
+          <w:iCs/>
+          <w:lang w:val="vi-VN"/>
+        </w:rPr>
+        <w:t>n</w:t>
+      </w:r>
+      <w:r>
+        <w:rPr>
+          <w:lang w:val="vi-VN"/>
+        </w:rPr>
+        <w:t xml:space="preserve"> is the number of classes.</w:t>
+      </w:r>
+    </w:p>
+    <w:p>
+      <w:pPr>
+        <w:rPr>
+          <w:lang w:val="vi-VN"/>
+        </w:rPr>
+      </w:pPr>
+      <w:r>
+        <w:rPr>
+          <w:lang w:val="vi-VN"/>
+        </w:rPr>
+        <w:t>Each cell in the matrix shows how many instances of a given true class were predicted as each class, allowing detailed insight into misclassifications.</w:t>
+      </w:r>
+    </w:p>
+    <w:p>
+      <w:pPr>
+        <w:rPr>
+          <w:lang w:val="vi-VN"/>
+        </w:rPr>
+      </w:pPr>
+      <w:r>
+        <w:rPr>
+          <w:lang w:val="vi-VN"/>
+        </w:rPr>
+        <w:t>The key components include:</w:t>
+      </w:r>
+    </w:p>
+    <w:p>
+      <w:pPr>
+        <w:rPr>
+          <w:lang w:val="vi-VN"/>
+        </w:rPr>
+      </w:pPr>
       <w:r>
         <w:rPr>
           <w:b/>
           <w:bCs/>
-        </w:rPr>
-        <w:t>classes 1, 3, and 5</w:t>
-      </w:r>
+          <w:lang w:val="vi-VN"/>
+        </w:rPr>
+        <w:t>True Positive (TP)</w:t>
+      </w:r>
+      <w:r>
+        <w:rPr>
+          <w:lang w:val="vi-VN"/>
+        </w:rPr>
+        <w:t>: The model correctly predicts an instance as belonging to a specific class.</w:t>
+      </w:r>
+    </w:p>
+    <w:p>
+      <w:pPr>
+        <w:rPr>
+          <w:lang w:val="vi-VN"/>
+        </w:rPr>
+      </w:pPr>
       <w:r>
         <w:rPr>
           <w:b/>
           <w:bCs/>
-        </w:rPr>
-        <w:t xml:space="preserve"> </w:t>
-      </w:r>
-      <w:r>
-        <w:t>reveal</w:t>
-      </w:r>
+          <w:lang w:val="vi-VN"/>
+        </w:rPr>
+        <w:lastRenderedPageBreak/>
+        <w:t>True Negative (TN)</w:t>
+      </w:r>
+      <w:r>
+        <w:rPr>
+          <w:lang w:val="vi-VN"/>
+        </w:rPr>
+        <w:t xml:space="preserve">: The model correctly predicts that an instance does </w:t>
+      </w:r>
+      <w:r>
+        <w:rPr>
+          <w:i/>
+          <w:iCs/>
+          <w:lang w:val="vi-VN"/>
+        </w:rPr>
+        <w:t>not</w:t>
+      </w:r>
+      <w:r>
+        <w:rPr>
+          <w:lang w:val="vi-VN"/>
+        </w:rPr>
+        <w:t xml:space="preserve"> belong to a specific class.</w:t>
+      </w:r>
+    </w:p>
+    <w:p>
+      <w:pPr>
+        <w:rPr>
+          <w:lang w:val="vi-VN"/>
+        </w:rPr>
+      </w:pPr>
       <w:r>
         <w:rPr>
           <w:b/>
           <w:bCs/>
-        </w:rPr>
-        <w:t xml:space="preserve"> </w:t>
-      </w:r>
-      <w:r>
-        <w:t>near-perfect scores</w:t>
-      </w:r>
-      <w:r>
-        <w:t xml:space="preserve"> (above 0.96 for all metrics) </w:t>
-      </w:r>
-      <w:r>
-        <w:t>—especially the 100% precision on class 5—</w:t>
-      </w:r>
-      <w:r>
-        <w:t xml:space="preserve"> which suggests that </w:t>
-      </w:r>
-      <w:r>
-        <w:t>the decision tree has successfully learned the key feature patterns that distinguish these classes from all others.</w:t>
-      </w:r>
-    </w:p>
-    <w:p>
+          <w:lang w:val="vi-VN"/>
+        </w:rPr>
+        <w:t>False Positive (FP)</w:t>
+      </w:r>
+      <w:r>
+        <w:rPr>
+          <w:lang w:val="vi-VN"/>
+        </w:rPr>
+        <w:t>: The model incorrectly predicts an instance as belonging to a class it does not actually belong to.</w:t>
+      </w:r>
+    </w:p>
+    <w:p>
+      <w:pPr>
+        <w:rPr>
+          <w:lang w:val="vi-VN"/>
+        </w:rPr>
+      </w:pPr>
       <w:r>
         <w:rPr>
           <w:b/>
           <w:bCs/>
-        </w:rPr>
-        <w:t>Class 6</w:t>
-      </w:r>
-      <w:r>
-        <w:t xml:space="preserve"> has the fewest test examples, yet the model attains high precision. However, recall is lower (0.75), meaning a notable fraction of true class 6 samples were misclassified as </w:t>
-      </w:r>
-      <w:r>
-        <w:t>other classes</w:t>
-      </w:r>
-      <w:r>
-        <w:t xml:space="preserve">. Despite that, when the model predicts </w:t>
-      </w:r>
-      <w:r>
-        <w:t xml:space="preserve">one to be </w:t>
-      </w:r>
-      <w:r>
-        <w:t>class 6, it’s almost always right.</w:t>
-      </w:r>
-    </w:p>
-    <w:p>
-      <w:r>
+          <w:lang w:val="vi-VN"/>
+        </w:rPr>
+        <w:t>False Negative (FN)</w:t>
+      </w:r>
+      <w:r>
+        <w:rPr>
+          <w:lang w:val="vi-VN"/>
+        </w:rPr>
+        <w:t>: The model fails to predict an instance as belonging to its actual class.</w:t>
+      </w:r>
+    </w:p>
+    <w:p>
+      <w:pPr>
+        <w:rPr>
+          <w:lang w:val="vi-VN"/>
+        </w:rPr>
+      </w:pPr>
+      <w:r>
+        <w:rPr>
+          <w:lang w:val="vi-VN"/>
+        </w:rPr>
+        <w:t>The confusion matrix helps identify specific patterns of misclassification, highlighting which classes the model confuses most often, and offering deeper insight into its decision-making behavior.</w:t>
+      </w:r>
+    </w:p>
+    <w:p>
+      <w:pPr>
+        <w:pStyle w:val="Heading1"/>
+      </w:pPr>
+      <w:r>
+        <w:t>40-60</w:t>
+      </w:r>
+      <w:r>
+        <w:t xml:space="preserve"> Insights</w:t>
+      </w:r>
+    </w:p>
+    <w:p>
+      <w:pPr>
+        <w:rPr>
+          <w:lang w:val="vi-VN"/>
+        </w:rPr>
+      </w:pPr>
+      <w:r>
+        <w:rPr>
+          <w:lang w:val="vi-VN"/>
+        </w:rPr>
+        <w:t xml:space="preserve">The model achieves an </w:t>
+      </w:r>
+      <w:r>
+        <w:rPr>
+          <w:lang w:val="vi-VN"/>
+        </w:rPr>
+        <w:t>overall accuracy of 80%,</w:t>
+      </w:r>
+      <w:r>
+        <w:rPr>
+          <w:lang w:val="vi-VN"/>
+        </w:rPr>
+        <w:t xml:space="preserve"> with strong results on certain classes but clear areas for improvement on others.</w:t>
+      </w:r>
+    </w:p>
+    <w:p>
+      <w:pPr>
+        <w:rPr>
+          <w:lang w:val="vi-VN"/>
+        </w:rPr>
+      </w:pPr>
+      <w:r>
+        <w:rPr>
+          <w:lang w:val="vi-VN"/>
+        </w:rPr>
+        <w:t>Classes 1, 3, and 4</w:t>
+      </w:r>
+      <w:r>
+        <w:rPr>
+          <w:lang w:val="vi-VN"/>
+        </w:rPr>
+        <w:t xml:space="preserve"> show consistently high performance</w:t>
+      </w:r>
+      <w:r>
+        <w:t xml:space="preserve"> with c</w:t>
+      </w:r>
+      <w:r>
+        <w:rPr>
+          <w:lang w:val="vi-VN"/>
+        </w:rPr>
+        <w:t>lass 3 stand</w:t>
+      </w:r>
+      <w:r>
+        <w:t xml:space="preserve">ing </w:t>
+      </w:r>
+      <w:r>
+        <w:rPr>
+          <w:lang w:val="vi-VN"/>
+        </w:rPr>
+        <w:t xml:space="preserve">out with </w:t>
+      </w:r>
+      <w:r>
+        <w:rPr>
+          <w:lang w:val="vi-VN"/>
+        </w:rPr>
+        <w:t>perfect precision (1.00) and recall (0.91),</w:t>
+      </w:r>
+      <w:r>
+        <w:rPr>
+          <w:lang w:val="vi-VN"/>
+        </w:rPr>
+        <w:t xml:space="preserve"> indicating clear feature separation.</w:t>
+      </w:r>
+      <w:r>
+        <w:t xml:space="preserve"> </w:t>
+      </w:r>
+      <w:r>
+        <w:rPr>
+          <w:lang w:val="vi-VN"/>
+        </w:rPr>
+        <w:t xml:space="preserve">Classes 1 and 4 also perform well, with </w:t>
+      </w:r>
+      <w:r>
+        <w:rPr>
+          <w:lang w:val="vi-VN"/>
+        </w:rPr>
+        <w:t>F1-scores of 0.85 and 0.86,</w:t>
+      </w:r>
+      <w:r>
+        <w:rPr>
+          <w:lang w:val="vi-VN"/>
+        </w:rPr>
+        <w:t xml:space="preserve"> respectively, and only </w:t>
+      </w:r>
+      <w:r>
+        <w:t>a handful of</w:t>
+      </w:r>
+      <w:r>
+        <w:rPr>
+          <w:lang w:val="vi-VN"/>
+        </w:rPr>
+        <w:t xml:space="preserve"> confusion with </w:t>
+      </w:r>
+      <w:r>
+        <w:t>other</w:t>
+      </w:r>
+      <w:r>
+        <w:rPr>
+          <w:lang w:val="vi-VN"/>
+        </w:rPr>
+        <w:t xml:space="preserve"> classes.</w:t>
+      </w:r>
+    </w:p>
+    <w:p>
+      <w:pPr>
         <w:rPr>
           <w:b/>
           <w:bCs/>
-        </w:rPr>
-        <w:t>Classes 2 and 4</w:t>
-      </w:r>
-      <w:r>
-        <w:t>, although better represented in the dataset, show relatively poor performance — both precision (~0.68 for 2 and ~0.62 for 4) and recall (0.65 and 0.70 respectively) are low. They are often misclassified, including frequent swaps between each other</w:t>
-      </w:r>
-      <w:r>
-        <w:t xml:space="preserve"> as observable in the confusion matrix.</w:t>
-      </w:r>
-    </w:p>
-    <w:p>
-      <w:r>
-        <w:t>Taken together,</w:t>
-      </w:r>
-      <w:r>
+          <w:lang w:val="vi-VN"/>
+        </w:rPr>
+      </w:pPr>
+      <w:r>
+        <w:t xml:space="preserve">On the other hand, </w:t>
+      </w:r>
+      <w:r>
+        <w:t>C</w:t>
+      </w:r>
+      <w:r>
+        <w:rPr>
+          <w:lang w:val="vi-VN"/>
+        </w:rPr>
+        <w:t>lass 6</w:t>
+      </w:r>
+      <w:r>
+        <w:rPr>
+          <w:lang w:val="vi-VN"/>
+        </w:rPr>
+        <w:t xml:space="preserve"> suffers from </w:t>
+      </w:r>
+      <w:r>
+        <w:rPr>
+          <w:lang w:val="vi-VN"/>
+        </w:rPr>
+        <w:t xml:space="preserve">low recall </w:t>
+      </w:r>
+      <w:r>
+        <w:t xml:space="preserve">rate </w:t>
+      </w:r>
+      <w:r>
+        <w:rPr>
+          <w:lang w:val="vi-VN"/>
+        </w:rPr>
+        <w:t>(0.50)</w:t>
+      </w:r>
+      <w:r>
+        <w:rPr>
+          <w:lang w:val="vi-VN"/>
+        </w:rPr>
+        <w:t xml:space="preserve"> despite perfect precision, indicating many actual </w:t>
+      </w:r>
+      <w:r>
+        <w:t>C</w:t>
+      </w:r>
+      <w:r>
+        <w:rPr>
+          <w:lang w:val="vi-VN"/>
+        </w:rPr>
+        <w:t xml:space="preserve">lass 6 instances are missed—mostly misclassified as </w:t>
+      </w:r>
+      <w:r>
+        <w:t>C</w:t>
+      </w:r>
+      <w:r>
+        <w:rPr>
+          <w:lang w:val="vi-VN"/>
+        </w:rPr>
+        <w:t>lass 2</w:t>
+      </w:r>
+      <w:r>
+        <w:t xml:space="preserve"> as observable from the confusion matrix. In addition, </w:t>
+      </w:r>
+      <w:r>
+        <w:rPr>
+          <w:lang w:val="vi-VN"/>
+        </w:rPr>
+        <w:t>Class 5</w:t>
+      </w:r>
+      <w:r>
+        <w:t xml:space="preserve">’s </w:t>
+      </w:r>
+      <w:r>
+        <w:rPr>
+          <w:lang w:val="vi-VN"/>
+        </w:rPr>
+        <w:t xml:space="preserve">modest performance </w:t>
+      </w:r>
+      <w:r>
+        <w:t xml:space="preserve">with 0.64 at </w:t>
+      </w:r>
+      <w:r>
+        <w:rPr>
+          <w:lang w:val="vi-VN"/>
+        </w:rPr>
+        <w:t xml:space="preserve">F1-score </w:t>
+      </w:r>
+      <w:r>
+        <w:t>indicates probable</w:t>
+      </w:r>
+      <w:r>
+        <w:rPr>
+          <w:lang w:val="vi-VN"/>
+        </w:rPr>
+        <w:t xml:space="preserve"> overlapping feature</w:t>
+      </w:r>
+      <w:r>
+        <w:t xml:space="preserve">s, which results in </w:t>
+      </w:r>
+      <w:r>
+        <w:rPr>
+          <w:lang w:val="vi-VN"/>
+        </w:rPr>
+        <w:t>misclassifications into Classes 1, 2, and 4</w:t>
+      </w:r>
+      <w:r>
+        <w:t>.</w:t>
+      </w:r>
+    </w:p>
+    <w:p>
+      <w:pPr>
+        <w:rPr>
+          <w:b/>
+          <w:bCs/>
+          <w:lang w:val="vi-VN"/>
+        </w:rPr>
+      </w:pPr>
+      <w:r>
+        <w:t xml:space="preserve">Last but not least, </w:t>
+      </w:r>
+      <w:r>
+        <w:rPr>
+          <w:lang w:val="vi-VN"/>
+        </w:rPr>
+        <w:t>Class 2</w:t>
+      </w:r>
+      <w:r>
+        <w:rPr>
+          <w:lang w:val="vi-VN"/>
+        </w:rPr>
         <w:t xml:space="preserve"> </w:t>
       </w:r>
       <w:r>
-        <w:t>t</w:t>
-      </w:r>
-      <w:r>
-        <w:t xml:space="preserve">he model performs well in differentiating class 1, 3, 5 but </w:t>
-      </w:r>
-      <w:r>
-        <w:t xml:space="preserve">struggles to distinguish </w:t>
-      </w:r>
-      <w:r>
-        <w:t>when it comes to</w:t>
-      </w:r>
-      <w:r>
+        <w:t>proves to be</w:t>
+      </w:r>
+      <w:r>
+        <w:rPr>
+          <w:lang w:val="vi-VN"/>
+        </w:rPr>
         <w:t xml:space="preserve"> </w:t>
       </w:r>
       <w:r>
-        <w:t>class</w:t>
-      </w:r>
-      <w:r>
-        <w:t xml:space="preserve"> 2, 4 and 6</w:t>
-      </w:r>
-      <w:r>
-        <w:t xml:space="preserve">. This </w:t>
-      </w:r>
-      <w:r>
-        <w:t>suggest</w:t>
+        <w:t xml:space="preserve">a troublemaker when being </w:t>
+      </w:r>
+      <w:r>
+        <w:rPr>
+          <w:lang w:val="vi-VN"/>
+        </w:rPr>
+        <w:t xml:space="preserve">prone to both receiving and causing misclassifications. While it achieves </w:t>
+      </w:r>
+      <w:r>
+        <w:rPr>
+          <w:lang w:val="vi-VN"/>
+        </w:rPr>
+        <w:t xml:space="preserve">high recall (0.89), its precision is low (0.56), </w:t>
+      </w:r>
+      <w:r>
+        <w:rPr>
+          <w:lang w:val="vi-VN"/>
+        </w:rPr>
+        <w:t>meaning the model often predicts Class 2 incorrectly for other classes, especially Classes 1, 5, and 6</w:t>
+      </w:r>
+      <w:r>
+        <w:t xml:space="preserve"> based on the confusion matrix.</w:t>
+      </w:r>
+    </w:p>
+    <w:p>
+      <w:pPr>
+        <w:rPr>
+          <w:lang w:val="vi-VN"/>
+        </w:rPr>
+      </w:pPr>
+      <w:r>
+        <w:t>In short, t</w:t>
+      </w:r>
+      <w:r>
+        <w:rPr>
+          <w:lang w:val="vi-VN"/>
+        </w:rPr>
+        <w:t xml:space="preserve">he model performs reliably on well-defined classes but struggles with minority and feature-overlapping classes, particularly Class 2 as a frequent source of confusion. </w:t>
+      </w:r>
+    </w:p>
+    <w:p>
+      <w:pPr>
+        <w:pStyle w:val="Heading1"/>
+      </w:pPr>
+      <w:r>
+        <w:t>60-40</w:t>
+      </w:r>
+      <w:r>
+        <w:t xml:space="preserve"> Insights</w:t>
+      </w:r>
+    </w:p>
+    <w:p>
+      <w:r>
+        <w:rPr>
+          <w:lang w:val="vi-VN"/>
+        </w:rPr>
+        <w:t xml:space="preserve">The model achieves an accuracy of 81% on the 60/40 split, showing reliable overall performance. </w:t>
+      </w:r>
+    </w:p>
+    <w:p>
+      <w:r>
+        <w:lastRenderedPageBreak/>
+        <w:t xml:space="preserve">We have excellent performance coming from Class 1, 3 and 6. </w:t>
+      </w:r>
+      <w:r>
+        <w:rPr>
+          <w:lang w:val="vi-VN"/>
+        </w:rPr>
+        <w:t xml:space="preserve">Class 1 performs exceptionally well with a precision of 0.98 and recall of 0.96, indicating the model almost always gets this class right. </w:t>
+      </w:r>
+      <w:r>
+        <w:rPr>
+          <w:lang w:val="vi-VN"/>
+        </w:rPr>
+        <w:t xml:space="preserve">Class 3 </w:t>
+      </w:r>
+      <w:r>
+        <w:t>also possesses</w:t>
+      </w:r>
+      <w:r>
+        <w:rPr>
+          <w:lang w:val="vi-VN"/>
+        </w:rPr>
+        <w:t xml:space="preserve"> reasonably well</w:t>
+      </w:r>
+      <w:r>
+        <w:t xml:space="preserve"> statistics</w:t>
+      </w:r>
+      <w:r>
+        <w:rPr>
+          <w:lang w:val="vi-VN"/>
+        </w:rPr>
+        <w:t xml:space="preserve"> with an F1-score of 0.82</w:t>
+      </w:r>
+      <w:r>
+        <w:t xml:space="preserve"> and a precision score of 0.85</w:t>
+      </w:r>
+      <w:r>
+        <w:rPr>
+          <w:lang w:val="vi-VN"/>
+        </w:rPr>
+        <w:t>, though the confusion matrix reveals a few misclassifications into Classes 2 and 4</w:t>
+      </w:r>
+      <w:r>
+        <w:t xml:space="preserve">. Especially, </w:t>
+      </w:r>
+      <w:r>
+        <w:rPr>
+          <w:lang w:val="vi-VN"/>
+        </w:rPr>
+        <w:t>Class 6 stands out with perfect precision and recall</w:t>
+      </w:r>
+      <w:r>
+        <w:t xml:space="preserve"> despite having </w:t>
+      </w:r>
+      <w:r>
+        <w:rPr>
+          <w:lang w:val="vi-VN"/>
+        </w:rPr>
+        <w:t>only 8 instances.</w:t>
+      </w:r>
+    </w:p>
+    <w:p>
+      <w:pPr>
+        <w:rPr>
+          <w:lang w:val="vi-VN"/>
+        </w:rPr>
+      </w:pPr>
+      <w:r>
+        <w:t xml:space="preserve">However, we have more modest figures with the other classes. </w:t>
+      </w:r>
+      <w:r>
+        <w:rPr>
+          <w:lang w:val="vi-VN"/>
+        </w:rPr>
+        <w:t xml:space="preserve">Class 2 has moderate performance, with decent recall (0.75) but lower precision (0.67), suggesting the model often predicts </w:t>
+      </w:r>
+      <w:r>
+        <w:t xml:space="preserve">the instances to be </w:t>
+      </w:r>
+      <w:r>
+        <w:rPr>
+          <w:lang w:val="vi-VN"/>
+        </w:rPr>
+        <w:t xml:space="preserve">Class 2 even </w:t>
+      </w:r>
+      <w:r>
+        <w:t xml:space="preserve">when they are not </w:t>
+      </w:r>
+      <w:r>
+        <w:rPr>
+          <w:lang w:val="vi-VN"/>
+        </w:rPr>
+        <w:t>.</w:t>
+      </w:r>
+      <w:r>
+        <w:t xml:space="preserve"> </w:t>
+      </w:r>
+      <w:r>
+        <w:t xml:space="preserve">Class 4 and Class 5 </w:t>
+      </w:r>
+      <w:r>
+        <w:rPr>
+          <w:lang w:val="vi-VN"/>
+        </w:rPr>
+        <w:t>continue to show more modest performance, with F1-scores of 0.67 and 0.65, respectively. Both classes experience scattered misclassifications among neighboring classes, including each other, indicating possible feature overlap.</w:t>
+      </w:r>
+    </w:p>
+    <w:p>
+      <w:r>
+        <w:rPr>
+          <w:lang w:val="vi-VN"/>
+        </w:rPr>
+        <w:t xml:space="preserve">Overall, the model remains solid on dominant or well-separated classes, but confusion among Classes 2, 4, and 5 remains a notable </w:t>
+      </w:r>
+      <w:r>
+        <w:t>weakness</w:t>
+      </w:r>
+      <w:r>
+        <w:rPr>
+          <w:lang w:val="vi-VN"/>
+        </w:rPr>
+        <w:t>.</w:t>
+      </w:r>
+    </w:p>
+    <w:p/>
+    <w:p>
+      <w:pPr>
+        <w:pStyle w:val="Heading1"/>
+      </w:pPr>
+      <w:r>
+        <w:t>80-20</w:t>
+      </w:r>
+      <w:r>
+        <w:t xml:space="preserve"> Insights</w:t>
+      </w:r>
+    </w:p>
+    <w:p>
+      <w:r>
+        <w:rPr>
+          <w:lang w:val="vi-VN"/>
+        </w:rPr>
+        <w:t>With an accuracy of 92%, the model performs very well on the 80/20 split, showing strong generalization even with a smaller test set.</w:t>
+      </w:r>
+    </w:p>
+    <w:p>
+      <w:pPr>
+        <w:rPr>
+          <w:lang w:val="vi-VN"/>
+        </w:rPr>
+      </w:pPr>
+      <w:r>
+        <w:rPr>
+          <w:lang w:val="vi-VN"/>
+        </w:rPr>
+        <w:t xml:space="preserve">Class 1, which has the highest support, maintains high precision and recall (both 0.96), indicating consistent reliability. </w:t>
+      </w:r>
+      <w:r>
+        <w:t xml:space="preserve">Surprisingly </w:t>
+      </w:r>
+      <w:r>
+        <w:rPr>
+          <w:lang w:val="vi-VN"/>
+        </w:rPr>
+        <w:t xml:space="preserve">Class 6 also achieves perfect scores across all metrics, though with </w:t>
+      </w:r>
+      <w:r>
+        <w:t xml:space="preserve">the least </w:t>
+      </w:r>
+      <w:r>
+        <w:rPr>
+          <w:lang w:val="vi-VN"/>
+        </w:rPr>
+        <w:t xml:space="preserve">test </w:t>
+      </w:r>
+      <w:r>
+        <w:t>and train sizes</w:t>
+      </w:r>
+      <w:r>
+        <w:rPr>
+          <w:lang w:val="vi-VN"/>
+        </w:rPr>
+        <w:t>.</w:t>
+      </w:r>
+    </w:p>
+    <w:p>
+      <w:pPr>
+        <w:rPr>
+          <w:lang w:val="vi-VN"/>
+        </w:rPr>
+      </w:pPr>
+      <w:r>
+        <w:rPr>
+          <w:lang w:val="vi-VN"/>
+        </w:rPr>
+        <w:t xml:space="preserve">Most classes exhibit balanced precision and recall, </w:t>
+      </w:r>
+      <w:r>
+        <w:t>namely</w:t>
+      </w:r>
+      <w:r>
+        <w:rPr>
+          <w:lang w:val="vi-VN"/>
+        </w:rPr>
+        <w:t xml:space="preserve"> Class 4 and Class 5, both scoring F1-scores of 0.90 and 0.95, respectively, with minimal confusion. Class 2 performs flawlessly in terms of recall (1.00), although precision is slightly lower at 0.75 due to </w:t>
+      </w:r>
+      <w:r>
+        <w:t>some</w:t>
+      </w:r>
+      <w:r>
+        <w:rPr>
+          <w:lang w:val="vi-VN"/>
+        </w:rPr>
+        <w:t xml:space="preserve"> misclassified instance</w:t>
       </w:r>
       <w:r>
         <w:t>s</w:t>
       </w:r>
       <w:r>
-        <w:t xml:space="preserve"> overlaps in feature representation or inadequate separability under the default tree setting</w:t>
-      </w:r>
-      <w:r>
-        <w:t>s.</w:t>
-      </w:r>
-      <w:r>
-        <w:t xml:space="preserve"> </w:t>
-      </w:r>
-    </w:p>
-    <w:p>
-      <w:pPr>
-        <w:pStyle w:val="Heading1"/>
-      </w:pPr>
-      <w:r>
-        <w:lastRenderedPageBreak/>
-        <w:t>60-40</w:t>
-      </w:r>
-      <w:r>
-        <w:t xml:space="preserve"> Insights</w:t>
-      </w:r>
-    </w:p>
-    <w:p>
-      <w:r>
-        <w:rPr>
-          <w:noProof/>
-        </w:rPr>
-        <w:drawing>
-          <wp:inline distT="0" distB="0" distL="0" distR="0" wp14:anchorId="14B95616" wp14:editId="14B3CBCB">
-            <wp:extent cx="4930567" cy="2880610"/>
-            <wp:effectExtent l="0" t="0" r="3810" b="0"/>
-            <wp:docPr id="395270025" name="Picture 1" descr="A screenshot of a computer screen&#10;&#10;AI-generated content may be incorrect."/>
-            <wp:cNvGraphicFramePr>
-              <a:graphicFrameLocks xmlns:a="http://schemas.openxmlformats.org/drawingml/2006/main" noChangeAspect="1"/>
-            </wp:cNvGraphicFramePr>
-            <a:graphic xmlns:a="http://schemas.openxmlformats.org/drawingml/2006/main">
-              <a:graphicData uri="http://schemas.openxmlformats.org/drawingml/2006/picture">
-                <pic:pic xmlns:pic="http://schemas.openxmlformats.org/drawingml/2006/picture">
-                  <pic:nvPicPr>
-                    <pic:cNvPr id="395270025" name="Picture 1" descr="A screenshot of a computer screen&#10;&#10;AI-generated content may be incorrect."/>
-                    <pic:cNvPicPr/>
-                  </pic:nvPicPr>
-                  <pic:blipFill>
-                    <a:blip r:embed="rId7"/>
-                    <a:stretch>
-                      <a:fillRect/>
-                    </a:stretch>
-                  </pic:blipFill>
-                  <pic:spPr>
-                    <a:xfrm>
-                      <a:off x="0" y="0"/>
-                      <a:ext cx="4930567" cy="2880610"/>
-                    </a:xfrm>
-                    <a:prstGeom prst="rect">
-                      <a:avLst/>
-                    </a:prstGeom>
-                  </pic:spPr>
-                </pic:pic>
-              </a:graphicData>
-            </a:graphic>
-          </wp:inline>
-        </w:drawing>
-      </w:r>
-      <w:r>
-        <w:rPr>
-          <w:noProof/>
-        </w:rPr>
-        <w:drawing>
-          <wp:inline distT="0" distB="0" distL="0" distR="0" wp14:anchorId="34940287" wp14:editId="5B55DEC1">
-            <wp:extent cx="4837186" cy="4224536"/>
-            <wp:effectExtent l="0" t="0" r="1905" b="5080"/>
-            <wp:docPr id="1805177202" name="Picture 1" descr="A graph of a heatmap&#10;&#10;AI-generated content may be incorrect."/>
-            <wp:cNvGraphicFramePr>
-              <a:graphicFrameLocks xmlns:a="http://schemas.openxmlformats.org/drawingml/2006/main" noChangeAspect="1"/>
-            </wp:cNvGraphicFramePr>
-            <a:graphic xmlns:a="http://schemas.openxmlformats.org/drawingml/2006/main">
-              <a:graphicData uri="http://schemas.openxmlformats.org/drawingml/2006/picture">
-                <pic:pic xmlns:pic="http://schemas.openxmlformats.org/drawingml/2006/picture">
-                  <pic:nvPicPr>
-                    <pic:cNvPr id="1805177202" name="Picture 1" descr="A graph of a heatmap&#10;&#10;AI-generated content may be incorrect."/>
-                    <pic:cNvPicPr/>
-                  </pic:nvPicPr>
-                  <pic:blipFill>
-                    <a:blip r:embed="rId8">
-                      <a:extLst>
-                        <a:ext uri="{28A0092B-C50C-407E-A947-70E740481C1C}">
-                          <a14:useLocalDpi xmlns:a14="http://schemas.microsoft.com/office/drawing/2010/main" val="0"/>
-                        </a:ext>
-                      </a:extLst>
-                    </a:blip>
-                    <a:stretch>
-                      <a:fillRect/>
-                    </a:stretch>
-                  </pic:blipFill>
-                  <pic:spPr>
-                    <a:xfrm>
-                      <a:off x="0" y="0"/>
-                      <a:ext cx="4837186" cy="4224536"/>
-                    </a:xfrm>
-                    <a:prstGeom prst="rect">
-                      <a:avLst/>
-                    </a:prstGeom>
-                  </pic:spPr>
-                </pic:pic>
-              </a:graphicData>
-            </a:graphic>
-          </wp:inline>
-        </w:drawing>
-      </w:r>
-    </w:p>
-    <w:p>
-      <w:r>
-        <w:t>Overall, this model achieves an impressive 0.95 accuracy, meaning it can efficiently differentiate between instances of the classes.</w:t>
-      </w:r>
-    </w:p>
-    <w:p>
-      <w:r>
-        <w:lastRenderedPageBreak/>
-        <w:t>Detailed inspection at the class-wise performance shows remarkably high precision, recall rate as well as F1-Score on virtually all classes. This is concrete proof that the model has learned the relation between input features to such a great extent that it can reliably classify a</w:t>
-      </w:r>
-      <w:r>
-        <w:t>n instance</w:t>
-      </w:r>
-      <w:r>
-        <w:t xml:space="preserve">. The only class whose </w:t>
-      </w:r>
-      <w:r>
-        <w:t>statistics</w:t>
-      </w:r>
-      <w:r>
-        <w:t xml:space="preserve"> seem a bit low compared to others is class 4, which is regularly </w:t>
-      </w:r>
-      <w:r>
-        <w:t>mistaken</w:t>
-      </w:r>
-      <w:r>
-        <w:t xml:space="preserve"> as class 2 </w:t>
-      </w:r>
-      <w:r>
-        <w:t>as</w:t>
-      </w:r>
-      <w:r>
-        <w:t xml:space="preserve"> </w:t>
-      </w:r>
-      <w:r>
-        <w:t>revealed</w:t>
-      </w:r>
-      <w:r>
-        <w:t xml:space="preserve"> by the confusion matrix.</w:t>
-      </w:r>
-    </w:p>
-    <w:p>
-      <w:r>
-        <w:t>Despite h</w:t>
-      </w:r>
-      <w:r>
-        <w:t>aving the least samples, class 6 has a flawless recall rate, meaning this model has learned the key feature that helps tell apart class 6 from other classes and thus, it doesn’t mislabel samples of this class as other classes.</w:t>
-      </w:r>
-    </w:p>
-    <w:p>
-      <w:r>
-        <w:t>In general, the classification tree performs exceptionally well, with only a slight notable difficulty in discriminating between class 2, class 3 and class 4.</w:t>
-      </w:r>
-    </w:p>
-    <w:p/>
-    <w:p>
-      <w:pPr>
-        <w:pStyle w:val="Heading1"/>
-      </w:pPr>
-      <w:r>
-        <w:lastRenderedPageBreak/>
-        <w:t>80-20</w:t>
-      </w:r>
-      <w:r>
-        <w:t xml:space="preserve"> Insights</w:t>
-      </w:r>
-    </w:p>
-    <w:p>
-      <w:r>
-        <w:rPr>
-          <w:noProof/>
-        </w:rPr>
-        <w:drawing>
-          <wp:inline distT="0" distB="0" distL="0" distR="0" wp14:anchorId="57DA7ABE" wp14:editId="67298D44">
-            <wp:extent cx="5243014" cy="2880610"/>
-            <wp:effectExtent l="0" t="0" r="0" b="0"/>
-            <wp:docPr id="2064453466" name="Picture 1" descr="A screenshot of a computer screen&#10;&#10;AI-generated content may be incorrect."/>
-            <wp:cNvGraphicFramePr>
-              <a:graphicFrameLocks xmlns:a="http://schemas.openxmlformats.org/drawingml/2006/main" noChangeAspect="1"/>
-            </wp:cNvGraphicFramePr>
-            <a:graphic xmlns:a="http://schemas.openxmlformats.org/drawingml/2006/main">
-              <a:graphicData uri="http://schemas.openxmlformats.org/drawingml/2006/picture">
-                <pic:pic xmlns:pic="http://schemas.openxmlformats.org/drawingml/2006/picture">
-                  <pic:nvPicPr>
-                    <pic:cNvPr id="2064453466" name="Picture 1" descr="A screenshot of a computer screen&#10;&#10;AI-generated content may be incorrect."/>
-                    <pic:cNvPicPr/>
-                  </pic:nvPicPr>
-                  <pic:blipFill>
-                    <a:blip r:embed="rId9"/>
-                    <a:stretch>
-                      <a:fillRect/>
-                    </a:stretch>
-                  </pic:blipFill>
-                  <pic:spPr>
-                    <a:xfrm>
-                      <a:off x="0" y="0"/>
-                      <a:ext cx="5243014" cy="2880610"/>
-                    </a:xfrm>
-                    <a:prstGeom prst="rect">
-                      <a:avLst/>
-                    </a:prstGeom>
-                  </pic:spPr>
-                </pic:pic>
-              </a:graphicData>
-            </a:graphic>
-          </wp:inline>
-        </w:drawing>
-      </w:r>
-      <w:r>
-        <w:rPr>
-          <w:noProof/>
-        </w:rPr>
-        <w:drawing>
-          <wp:inline distT="0" distB="0" distL="0" distR="0" wp14:anchorId="0E5590B1" wp14:editId="6575CE0F">
-            <wp:extent cx="4837186" cy="4224536"/>
-            <wp:effectExtent l="0" t="0" r="1905" b="5080"/>
-            <wp:docPr id="1077775744" name="Picture 2" descr="A diagram of a heatmap confusion matrix&#10;&#10;AI-generated content may be incorrect."/>
-            <wp:cNvGraphicFramePr>
-              <a:graphicFrameLocks xmlns:a="http://schemas.openxmlformats.org/drawingml/2006/main" noChangeAspect="1"/>
-            </wp:cNvGraphicFramePr>
-            <a:graphic xmlns:a="http://schemas.openxmlformats.org/drawingml/2006/main">
-              <a:graphicData uri="http://schemas.openxmlformats.org/drawingml/2006/picture">
-                <pic:pic xmlns:pic="http://schemas.openxmlformats.org/drawingml/2006/picture">
-                  <pic:nvPicPr>
-                    <pic:cNvPr id="1077775744" name="Picture 2" descr="A diagram of a heatmap confusion matrix&#10;&#10;AI-generated content may be incorrect."/>
-                    <pic:cNvPicPr/>
-                  </pic:nvPicPr>
-                  <pic:blipFill>
-                    <a:blip r:embed="rId10">
-                      <a:extLst>
-                        <a:ext uri="{28A0092B-C50C-407E-A947-70E740481C1C}">
-                          <a14:useLocalDpi xmlns:a14="http://schemas.microsoft.com/office/drawing/2010/main" val="0"/>
-                        </a:ext>
-                      </a:extLst>
-                    </a:blip>
-                    <a:stretch>
-                      <a:fillRect/>
-                    </a:stretch>
-                  </pic:blipFill>
-                  <pic:spPr>
-                    <a:xfrm>
-                      <a:off x="0" y="0"/>
-                      <a:ext cx="4837186" cy="4224536"/>
-                    </a:xfrm>
-                    <a:prstGeom prst="rect">
-                      <a:avLst/>
-                    </a:prstGeom>
-                  </pic:spPr>
-                </pic:pic>
-              </a:graphicData>
-            </a:graphic>
-          </wp:inline>
-        </w:drawing>
-      </w:r>
-    </w:p>
-    <w:p>
-      <w:r>
-        <w:t>Overall, the model has a high chance of correctly label the sample, with 0.95 accuracy.</w:t>
-      </w:r>
-    </w:p>
-    <w:p>
-      <w:r>
-        <w:t>Examining the details of the report and the matrices, we can see that:</w:t>
-      </w:r>
-    </w:p>
-    <w:p>
-      <w:r>
-        <w:lastRenderedPageBreak/>
-        <w:t>Class 1, 3, 5, 6 have an impression precision rate of 100%, which means the model has learned the patterns for classes 1, 3, 5 thoroughly and can predict precisely.</w:t>
-      </w:r>
-      <w:r>
-        <w:t xml:space="preserve"> In spite of this superb result, class 6 has a considerably lower recall rate, which means out of 4 test sample, there is one that gets misclassified as another class (class 2 as pointed out by the confusion matrix). This indicates the overlapping features between the two classes that the model failed to clearly discern.</w:t>
-      </w:r>
-    </w:p>
-    <w:p>
-      <w:r>
-        <w:t>In contrast to th</w:t>
-      </w:r>
-      <w:r>
-        <w:t xml:space="preserve">ose </w:t>
-      </w:r>
-      <w:r>
-        <w:t xml:space="preserve">classes’ extraordinary performance, class 2 and class 4 prediction precision experiences a sharp drop, suggesting that </w:t>
-      </w:r>
-      <w:r>
-        <w:t>instances of other classes are falsely identified as these two classes. This goes on to show that the model struggles to tell apart some of the feature correlation</w:t>
-      </w:r>
-      <w:r>
-        <w:t xml:space="preserve"> due to their similarities and common points</w:t>
-      </w:r>
-      <w:r>
-        <w:t xml:space="preserve">, which results in </w:t>
-      </w:r>
-      <w:r>
-        <w:t>mistaking the samples and significantly afflict precision score</w:t>
+        <w:rPr>
+          <w:lang w:val="vi-VN"/>
+        </w:rPr>
+        <w:t xml:space="preserve"> from Class 3.</w:t>
+      </w:r>
+    </w:p>
+    <w:p>
+      <w:r>
+        <w:rPr>
+          <w:lang w:val="vi-VN"/>
+        </w:rPr>
+        <w:t>Class 3 has a perfect precision of 1.00 but a slightly lower recall of 0.80, as three of its instances are misclassified as Class 2</w:t>
+      </w:r>
+      <w:r>
+        <w:t xml:space="preserve">, which </w:t>
+      </w:r>
+      <w:r>
+        <w:rPr>
+          <w:lang w:val="vi-VN"/>
+        </w:rPr>
+        <w:t>reflects some feature similarity between the two</w:t>
       </w:r>
       <w:r>
         <w:t>.</w:t>
@@ -862,10 +973,10 @@
     </w:p>
     <w:p>
       <w:r>
-        <w:t xml:space="preserve">In short, </w:t>
-      </w:r>
-      <w:r>
-        <w:t>this classification model can work out the correlation between features for class 1, 3, 5, 6 very well but lack clear classification capability when it comes to the other two classes.</w:t>
+        <w:rPr>
+          <w:lang w:val="vi-VN"/>
+        </w:rPr>
+        <w:t>In summary, the model demonstrates excellent predictive power in this split, particularly for clearly distinguishable or well-represented classes. The confusion between Classes 2 and 3 is the only notable weakness, but even this has limited effect on overall performance.</w:t>
       </w:r>
     </w:p>
     <w:p>
@@ -883,199 +994,163 @@
     <w:p>
       <w:r>
         <w:rPr>
-          <w:noProof/>
-        </w:rPr>
-        <w:drawing>
-          <wp:inline distT="0" distB="0" distL="0" distR="0" wp14:anchorId="4B1743F2" wp14:editId="65B939E5">
-            <wp:extent cx="5128704" cy="2911092"/>
-            <wp:effectExtent l="0" t="0" r="0" b="3810"/>
-            <wp:docPr id="1514686320" name="Picture 1" descr="A screenshot of a computer screen&#10;&#10;AI-generated content may be incorrect."/>
-            <wp:cNvGraphicFramePr>
-              <a:graphicFrameLocks xmlns:a="http://schemas.openxmlformats.org/drawingml/2006/main" noChangeAspect="1"/>
-            </wp:cNvGraphicFramePr>
-            <a:graphic xmlns:a="http://schemas.openxmlformats.org/drawingml/2006/main">
-              <a:graphicData uri="http://schemas.openxmlformats.org/drawingml/2006/picture">
-                <pic:pic xmlns:pic="http://schemas.openxmlformats.org/drawingml/2006/picture">
-                  <pic:nvPicPr>
-                    <pic:cNvPr id="1514686320" name="Picture 1" descr="A screenshot of a computer screen&#10;&#10;AI-generated content may be incorrect."/>
-                    <pic:cNvPicPr/>
-                  </pic:nvPicPr>
-                  <pic:blipFill>
-                    <a:blip r:embed="rId11"/>
-                    <a:stretch>
-                      <a:fillRect/>
-                    </a:stretch>
-                  </pic:blipFill>
-                  <pic:spPr>
-                    <a:xfrm>
-                      <a:off x="0" y="0"/>
-                      <a:ext cx="5128704" cy="2911092"/>
-                    </a:xfrm>
-                    <a:prstGeom prst="rect">
-                      <a:avLst/>
-                    </a:prstGeom>
-                  </pic:spPr>
-                </pic:pic>
-              </a:graphicData>
-            </a:graphic>
-          </wp:inline>
-        </w:drawing>
-      </w:r>
-      <w:r>
-        <w:rPr>
-          <w:noProof/>
-        </w:rPr>
-        <w:drawing>
-          <wp:inline distT="0" distB="0" distL="0" distR="0" wp14:anchorId="0D714C76" wp14:editId="3CCF5651">
-            <wp:extent cx="4837186" cy="4224536"/>
-            <wp:effectExtent l="0" t="0" r="1905" b="5080"/>
-            <wp:docPr id="1853274157" name="Picture 3" descr="A diagram of a heatmap confusion matrix&#10;&#10;AI-generated content may be incorrect."/>
-            <wp:cNvGraphicFramePr>
-              <a:graphicFrameLocks xmlns:a="http://schemas.openxmlformats.org/drawingml/2006/main" noChangeAspect="1"/>
-            </wp:cNvGraphicFramePr>
-            <a:graphic xmlns:a="http://schemas.openxmlformats.org/drawingml/2006/main">
-              <a:graphicData uri="http://schemas.openxmlformats.org/drawingml/2006/picture">
-                <pic:pic xmlns:pic="http://schemas.openxmlformats.org/drawingml/2006/picture">
-                  <pic:nvPicPr>
-                    <pic:cNvPr id="1853274157" name="Picture 3" descr="A diagram of a heatmap confusion matrix&#10;&#10;AI-generated content may be incorrect."/>
-                    <pic:cNvPicPr/>
-                  </pic:nvPicPr>
-                  <pic:blipFill>
-                    <a:blip r:embed="rId12">
-                      <a:extLst>
-                        <a:ext uri="{28A0092B-C50C-407E-A947-70E740481C1C}">
-                          <a14:useLocalDpi xmlns:a14="http://schemas.microsoft.com/office/drawing/2010/main" val="0"/>
-                        </a:ext>
-                      </a:extLst>
-                    </a:blip>
-                    <a:stretch>
-                      <a:fillRect/>
-                    </a:stretch>
-                  </pic:blipFill>
-                  <pic:spPr>
-                    <a:xfrm>
-                      <a:off x="0" y="0"/>
-                      <a:ext cx="4837186" cy="4224536"/>
-                    </a:xfrm>
-                    <a:prstGeom prst="rect">
-                      <a:avLst/>
-                    </a:prstGeom>
-                  </pic:spPr>
-                </pic:pic>
-              </a:graphicData>
-            </a:graphic>
-          </wp:inline>
-        </w:drawing>
-      </w:r>
-    </w:p>
-    <w:p>
-      <w:r>
-        <w:t>With a</w:t>
-      </w:r>
-      <w:r>
-        <w:t xml:space="preserve"> relatively high accuracy of 0.89, this model also possesses great capability </w:t>
-      </w:r>
-      <w:r>
-        <w:t>to distinguish between samples of the classes.</w:t>
-      </w:r>
-    </w:p>
-    <w:p>
-      <w:r>
-        <w:lastRenderedPageBreak/>
-        <w:t>Upon further observation, we see that class 1 has an outstanding performance when scoring 1.0 on all three metrics, meaning the model has truly recognize the class’s ffeature pattern.</w:t>
-      </w:r>
-    </w:p>
-    <w:p>
-      <w:r>
-        <w:t>For class 3, 5</w:t>
-      </w:r>
-      <w:r>
-        <w:t xml:space="preserve"> and</w:t>
-      </w:r>
-      <w:r>
-        <w:t xml:space="preserve"> 6, the precision score is flawless but the other fluctuate greatly, especially when class 6’s recall rate is only 0.5. This indicates that the model confuses instances of class 6 with other classes more.</w:t>
-      </w:r>
-    </w:p>
-    <w:p>
-      <w:r>
-        <w:t xml:space="preserve">On the contrary, </w:t>
-      </w:r>
-      <w:r>
-        <w:t xml:space="preserve">class 2 and class 4’s statistics plummet </w:t>
-      </w:r>
-      <w:r>
-        <w:t>for the precision metrics, while still attaining relatively good recall rate and f1-score. This means the model mistakes other classes as either 2 or 4 a lot and that it struggle but will have no trouble identifying a class 2 or class 4 instance if it is indeed those two.</w:t>
-      </w:r>
-    </w:p>
-    <w:p>
-      <w:r>
-        <w:t xml:space="preserve">Overall, the model performs relatively well, being able to differentiate instances of classes 3, 5 and 6. Although for class 2 and class 4, the model exhibit a considerably lower score on precision, the high recall rate indicates that if </w:t>
-      </w:r>
-      <w:r>
-        <w:t>the model predicts one sample to belong to either these two classes, it has a high chance of being correct.</w:t>
-      </w:r>
-    </w:p>
+          <w:lang w:val="vi-VN"/>
+        </w:rPr>
+        <w:t xml:space="preserve">With an accuracy of 89%, the model </w:t>
+      </w:r>
+      <w:r>
+        <w:t xml:space="preserve">proves to have no difficulty learning the patterns and </w:t>
+      </w:r>
+      <w:r>
+        <w:t xml:space="preserve">the </w:t>
+      </w:r>
+      <w:r>
+        <w:t>correlation</w:t>
+      </w:r>
+      <w:r>
+        <w:t xml:space="preserve">. </w:t>
+      </w:r>
+    </w:p>
+    <w:p>
+      <w:pPr>
+        <w:rPr>
+          <w:lang w:val="vi-VN"/>
+        </w:rPr>
+      </w:pPr>
+      <w:r>
+        <w:rPr>
+          <w:lang w:val="vi-VN"/>
+        </w:rPr>
+        <w:t xml:space="preserve">Class 1 is </w:t>
+      </w:r>
+      <w:r>
+        <w:t>predicted</w:t>
+      </w:r>
+      <w:r>
+        <w:rPr>
+          <w:lang w:val="vi-VN"/>
+        </w:rPr>
+        <w:t xml:space="preserve"> very well, achieving perfect precision and high recall (0.92), with just one instance </w:t>
+      </w:r>
+      <w:r>
+        <w:t>mistaken</w:t>
+      </w:r>
+      <w:r>
+        <w:rPr>
+          <w:lang w:val="vi-VN"/>
+        </w:rPr>
+        <w:t xml:space="preserve"> as Class 5. </w:t>
+      </w:r>
+      <w:r>
+        <w:t xml:space="preserve">Additionally, </w:t>
+      </w:r>
+      <w:r>
+        <w:rPr>
+          <w:lang w:val="vi-VN"/>
+        </w:rPr>
+        <w:t>Class 3 and Class 6 both show perfect scores across all metrics, indicating clear feature representation and separability for those categories.</w:t>
+      </w:r>
+    </w:p>
+    <w:p>
+      <w:r>
+        <w:rPr>
+          <w:lang w:val="vi-VN"/>
+        </w:rPr>
+        <w:t>Class 2 performs consistently, with both precision and recall at 0.83, and only one instance confused with Class 5. Similarly, Class 4</w:t>
+      </w:r>
+      <w:r>
+        <w:t xml:space="preserve"> also</w:t>
+      </w:r>
+      <w:r>
+        <w:rPr>
+          <w:lang w:val="vi-VN"/>
+        </w:rPr>
+        <w:t xml:space="preserve"> has a balanced performance with an F1-score of 0.80</w:t>
+      </w:r>
+      <w:r>
+        <w:t xml:space="preserve"> with just </w:t>
+      </w:r>
+      <w:r>
+        <w:rPr>
+          <w:lang w:val="vi-VN"/>
+        </w:rPr>
+        <w:t xml:space="preserve">one misclassification into Class 2. </w:t>
+      </w:r>
+    </w:p>
+    <w:p>
+      <w:r>
+        <w:t xml:space="preserve">However, </w:t>
+      </w:r>
+      <w:r>
+        <w:rPr>
+          <w:lang w:val="vi-VN"/>
+        </w:rPr>
+        <w:t xml:space="preserve">Class 5 is the weakest among the group, with an F1-score of 0.73. It suffers a </w:t>
+      </w:r>
+      <w:r>
+        <w:t>considerable</w:t>
+      </w:r>
+      <w:r>
+        <w:rPr>
+          <w:lang w:val="vi-VN"/>
+        </w:rPr>
+        <w:t xml:space="preserve"> drop in precision, likely due to drawing in misclassified instances from Classes 1 and 4.</w:t>
+      </w:r>
+    </w:p>
+    <w:p>
+      <w:pPr>
+        <w:rPr>
+          <w:lang w:val="vi-VN"/>
+        </w:rPr>
+      </w:pPr>
+      <w:r>
+        <w:t>In general, m</w:t>
+      </w:r>
+      <w:r>
+        <w:rPr>
+          <w:lang w:val="vi-VN"/>
+        </w:rPr>
+        <w:t>ost classes are classified accurately, with minimal confusion</w:t>
+      </w:r>
+      <w:r>
+        <w:t xml:space="preserve"> thanks to the large test size</w:t>
+      </w:r>
+      <w:r>
+        <w:rPr>
+          <w:lang w:val="vi-VN"/>
+        </w:rPr>
+        <w:t>. The primary confusion occurs between</w:t>
+      </w:r>
+      <w:r>
+        <w:t xml:space="preserve"> some classes </w:t>
+      </w:r>
+      <w:r>
+        <w:rPr>
+          <w:lang w:val="vi-VN"/>
+        </w:rPr>
+        <w:t>suggesting mild feature overlap</w:t>
+      </w:r>
+      <w:r>
+        <w:t xml:space="preserve"> but</w:t>
+      </w:r>
+      <w:r>
+        <w:rPr>
+          <w:lang w:val="vi-VN"/>
+        </w:rPr>
+        <w:t xml:space="preserve"> overall performance remains robust across the board.</w:t>
+      </w:r>
+    </w:p>
+    <w:p/>
     <w:p>
       <w:pPr>
         <w:pStyle w:val="Heading1"/>
       </w:pPr>
       <w:r>
-        <w:t>Comparison between 4 models</w:t>
-      </w:r>
-    </w:p>
-    <w:p>
-      <w:r>
-        <w:t>As for class 6’s modest performance, apart from the poor pattern recognit</w:t>
-      </w:r>
-      <w:r>
-        <w:t>i</w:t>
-      </w:r>
-      <w:r>
-        <w:t>on</w:t>
-      </w:r>
-      <w:r>
-        <w:t xml:space="preserve"> among the models</w:t>
-      </w:r>
-      <w:r>
-        <w:t>, it can be attributed to the fact that it has a significantly smaller population, meaning</w:t>
-      </w:r>
-      <w:r>
-        <w:t xml:space="preserve"> less data to train the model on, i.e. – less chance to examine and study the feature correlation.</w:t>
-      </w:r>
-    </w:p>
-    <w:p>
-      <w:r>
-        <w:t>The four models perform well, especially when it’s about class 1, 3, 5, suggesting the model’s capability to comprehend and discern the feature relation concerning those classes. However, the models suffer from the overlapping features of class 2, class 4 and thus show inconsistent performance in predicting those classes</w:t>
-      </w:r>
-      <w:r>
-        <w:t>, notwithstanding the ratio for train-test sets.</w:t>
-      </w:r>
-    </w:p>
-    <w:p>
-      <w:r>
-        <w:t xml:space="preserve">Despite having more data to train the model with, the 90_10 model experience a sharp drop in performance, which </w:t>
-      </w:r>
-      <w:r>
-        <w:t xml:space="preserve">is a clear sign of </w:t>
-      </w:r>
-      <w:r>
-        <w:t>over</w:t>
-      </w:r>
-      <w:r>
-        <w:t>-fitting and calls for further tuning.</w:t>
-      </w:r>
-    </w:p>
-    <w:p/>
-    <w:p>
-      <w:pPr>
-        <w:pStyle w:val="Heading1"/>
-      </w:pPr>
-      <w:r>
         <w:t>References</w:t>
       </w:r>
     </w:p>
     <w:p>
-      <w:hyperlink r:id="rId13" w:history="1">
+      <w:hyperlink r:id="rId5" w:history="1">
         <w:r>
           <w:rPr>
             <w:rStyle w:val="Hyperlink"/>
@@ -1088,7 +1163,7 @@
       </w:r>
     </w:p>
     <w:p>
-      <w:hyperlink r:id="rId14" w:history="1">
+      <w:hyperlink r:id="rId6" w:history="1">
         <w:r>
           <w:rPr>
             <w:rStyle w:val="Hyperlink"/>
@@ -1101,7 +1176,7 @@
       </w:r>
     </w:p>
     <w:p>
-      <w:hyperlink r:id="rId15" w:history="1">
+      <w:hyperlink r:id="rId7" w:history="1">
         <w:r>
           <w:rPr>
             <w:rStyle w:val="Hyperlink"/>
@@ -1113,7 +1188,6 @@
         <w:t xml:space="preserve"> (24/6/2025)</w:t>
       </w:r>
     </w:p>
-    <w:p/>
     <w:sectPr>
       <w:pgSz w:w="12240" w:h="15840"/>
       <w:pgMar w:top="1440" w:right="1440" w:bottom="1440" w:left="1440" w:header="720" w:footer="720" w:gutter="0"/>
@@ -1127,6 +1201,268 @@
 <file path=word/numbering.xml><?xml version="1.0" encoding="utf-8"?>
 <w:numbering xmlns:wpc="http://schemas.microsoft.com/office/word/2010/wordprocessingCanvas" xmlns:cx="http://schemas.microsoft.com/office/drawing/2014/chartex" xmlns:cx1="http://schemas.microsoft.com/office/drawing/2015/9/8/chartex" xmlns:cx2="http://schemas.microsoft.com/office/drawing/2015/10/21/chartex" xmlns:cx3="http://schemas.microsoft.com/office/drawing/2016/5/9/chartex" xmlns:cx4="http://schemas.microsoft.com/office/drawing/2016/5/10/chartex" xmlns:cx5="http://schemas.microsoft.com/office/drawing/2016/5/11/chartex" xmlns:cx6="http://schemas.microsoft.com/office/drawing/2016/5/12/chartex" xmlns:cx7="http://schemas.microsoft.com/office/drawing/2016/5/13/chartex" xmlns:cx8="http://schemas.microsoft.com/office/drawing/2016/5/14/chartex" xmlns:mc="http://schemas.openxmlformats.org/markup-compatibility/2006" xmlns:aink="http://schemas.microsoft.com/office/drawing/2016/ink" xmlns:am3d="http://schemas.microsoft.com/office/drawing/2017/model3d" xmlns:o="urn:schemas-microsoft-com:office:office" xmlns:oel="http://schemas.microsoft.com/office/2019/extlst" xmlns:r="http://schemas.openxmlformats.org/officeDocument/2006/relationships" xmlns:m="http://schemas.openxmlformats.org/officeDocument/2006/math" xmlns:v="urn:schemas-microsoft-com:vml" xmlns:wp14="http://schemas.microsoft.com/office/word/2010/wordprocessingDrawing" xmlns:wp="http://schemas.openxmlformats.org/drawingml/2006/wordprocessingDrawing" xmlns:w10="urn:schemas-microsoft-com:office:word" xmlns:w="http://schemas.openxmlformats.org/wordprocessingml/2006/main" xmlns:w14="http://schemas.microsoft.com/office/word/2010/wordml" xmlns:w15="http://schemas.microsoft.com/office/word/2012/wordml" xmlns:w16cex="http://schemas.microsoft.com/office/word/2018/wordml/cex" xmlns:w16cid="http://schemas.microsoft.com/office/word/2016/wordml/cid" xmlns:w16="http://schemas.microsoft.com/office/word/2018/wordml" xmlns:w16du="http://schemas.microsoft.com/office/word/2023/wordml/word16du" xmlns:w16sdtdh="http://schemas.microsoft.com/office/word/2020/wordml/sdtdatahash" xmlns:w16sdtfl="http://schemas.microsoft.com/office/word/2024/wordml/sdtformatlock" xmlns:w16se="http://schemas.microsoft.com/office/word/2015/wordml/symex" xmlns:wpg="http://schemas.microsoft.com/office/word/2010/wordprocessingGroup" xmlns:wpi="http://schemas.microsoft.com/office/word/2010/wordprocessingInk" xmlns:wne="http://schemas.microsoft.com/office/word/2006/wordml" xmlns:wps="http://schemas.microsoft.com/office/word/2010/wordprocessingShape" mc:Ignorable="w14 w15 w16se w16cid w16 w16cex w16sdtdh w16sdtfl w16du wp14">
   <w:abstractNum w:abstractNumId="0" w15:restartNumberingAfterBreak="0">
+    <w:nsid w:val="0A1626A6"/>
+    <w:multiLevelType w:val="hybridMultilevel"/>
+    <w:tmpl w:val="262E2758"/>
+    <w:lvl w:ilvl="0" w:tplc="042A0001">
+      <w:start w:val="1"/>
+      <w:numFmt w:val="bullet"/>
+      <w:lvlText w:val=""/>
+      <w:lvlJc w:val="left"/>
+      <w:pPr>
+        <w:ind w:left="720" w:hanging="360"/>
+      </w:pPr>
+      <w:rPr>
+        <w:rFonts w:ascii="Symbol" w:hAnsi="Symbol" w:hint="default"/>
+      </w:rPr>
+    </w:lvl>
+    <w:lvl w:ilvl="1" w:tplc="042A0003" w:tentative="1">
+      <w:start w:val="1"/>
+      <w:numFmt w:val="bullet"/>
+      <w:lvlText w:val="o"/>
+      <w:lvlJc w:val="left"/>
+      <w:pPr>
+        <w:ind w:left="1440" w:hanging="360"/>
+      </w:pPr>
+      <w:rPr>
+        <w:rFonts w:ascii="Courier New" w:hAnsi="Courier New" w:cs="Courier New" w:hint="default"/>
+      </w:rPr>
+    </w:lvl>
+    <w:lvl w:ilvl="2" w:tplc="042A0005" w:tentative="1">
+      <w:start w:val="1"/>
+      <w:numFmt w:val="bullet"/>
+      <w:lvlText w:val=""/>
+      <w:lvlJc w:val="left"/>
+      <w:pPr>
+        <w:ind w:left="2160" w:hanging="360"/>
+      </w:pPr>
+      <w:rPr>
+        <w:rFonts w:ascii="Wingdings" w:hAnsi="Wingdings" w:hint="default"/>
+      </w:rPr>
+    </w:lvl>
+    <w:lvl w:ilvl="3" w:tplc="042A0001" w:tentative="1">
+      <w:start w:val="1"/>
+      <w:numFmt w:val="bullet"/>
+      <w:lvlText w:val=""/>
+      <w:lvlJc w:val="left"/>
+      <w:pPr>
+        <w:ind w:left="2880" w:hanging="360"/>
+      </w:pPr>
+      <w:rPr>
+        <w:rFonts w:ascii="Symbol" w:hAnsi="Symbol" w:hint="default"/>
+      </w:rPr>
+    </w:lvl>
+    <w:lvl w:ilvl="4" w:tplc="042A0003" w:tentative="1">
+      <w:start w:val="1"/>
+      <w:numFmt w:val="bullet"/>
+      <w:lvlText w:val="o"/>
+      <w:lvlJc w:val="left"/>
+      <w:pPr>
+        <w:ind w:left="3600" w:hanging="360"/>
+      </w:pPr>
+      <w:rPr>
+        <w:rFonts w:ascii="Courier New" w:hAnsi="Courier New" w:cs="Courier New" w:hint="default"/>
+      </w:rPr>
+    </w:lvl>
+    <w:lvl w:ilvl="5" w:tplc="042A0005" w:tentative="1">
+      <w:start w:val="1"/>
+      <w:numFmt w:val="bullet"/>
+      <w:lvlText w:val=""/>
+      <w:lvlJc w:val="left"/>
+      <w:pPr>
+        <w:ind w:left="4320" w:hanging="360"/>
+      </w:pPr>
+      <w:rPr>
+        <w:rFonts w:ascii="Wingdings" w:hAnsi="Wingdings" w:hint="default"/>
+      </w:rPr>
+    </w:lvl>
+    <w:lvl w:ilvl="6" w:tplc="042A0001" w:tentative="1">
+      <w:start w:val="1"/>
+      <w:numFmt w:val="bullet"/>
+      <w:lvlText w:val=""/>
+      <w:lvlJc w:val="left"/>
+      <w:pPr>
+        <w:ind w:left="5040" w:hanging="360"/>
+      </w:pPr>
+      <w:rPr>
+        <w:rFonts w:ascii="Symbol" w:hAnsi="Symbol" w:hint="default"/>
+      </w:rPr>
+    </w:lvl>
+    <w:lvl w:ilvl="7" w:tplc="042A0003" w:tentative="1">
+      <w:start w:val="1"/>
+      <w:numFmt w:val="bullet"/>
+      <w:lvlText w:val="o"/>
+      <w:lvlJc w:val="left"/>
+      <w:pPr>
+        <w:ind w:left="5760" w:hanging="360"/>
+      </w:pPr>
+      <w:rPr>
+        <w:rFonts w:ascii="Courier New" w:hAnsi="Courier New" w:cs="Courier New" w:hint="default"/>
+      </w:rPr>
+    </w:lvl>
+    <w:lvl w:ilvl="8" w:tplc="042A0005" w:tentative="1">
+      <w:start w:val="1"/>
+      <w:numFmt w:val="bullet"/>
+      <w:lvlText w:val=""/>
+      <w:lvlJc w:val="left"/>
+      <w:pPr>
+        <w:ind w:left="6480" w:hanging="360"/>
+      </w:pPr>
+      <w:rPr>
+        <w:rFonts w:ascii="Wingdings" w:hAnsi="Wingdings" w:hint="default"/>
+      </w:rPr>
+    </w:lvl>
+  </w:abstractNum>
+  <w:abstractNum w:abstractNumId="1" w15:restartNumberingAfterBreak="0">
+    <w:nsid w:val="22357857"/>
+    <w:multiLevelType w:val="multilevel"/>
+    <w:tmpl w:val="E8E8CD02"/>
+    <w:lvl w:ilvl="0">
+      <w:start w:val="1"/>
+      <w:numFmt w:val="bullet"/>
+      <w:lvlText w:val=""/>
+      <w:lvlJc w:val="left"/>
+      <w:pPr>
+        <w:tabs>
+          <w:tab w:val="num" w:pos="720"/>
+        </w:tabs>
+        <w:ind w:left="720" w:hanging="360"/>
+      </w:pPr>
+      <w:rPr>
+        <w:rFonts w:ascii="Symbol" w:hAnsi="Symbol" w:hint="default"/>
+        <w:sz w:val="20"/>
+      </w:rPr>
+    </w:lvl>
+    <w:lvl w:ilvl="1" w:tentative="1">
+      <w:start w:val="1"/>
+      <w:numFmt w:val="bullet"/>
+      <w:lvlText w:val="o"/>
+      <w:lvlJc w:val="left"/>
+      <w:pPr>
+        <w:tabs>
+          <w:tab w:val="num" w:pos="1440"/>
+        </w:tabs>
+        <w:ind w:left="1440" w:hanging="360"/>
+      </w:pPr>
+      <w:rPr>
+        <w:rFonts w:ascii="Courier New" w:hAnsi="Courier New" w:hint="default"/>
+        <w:sz w:val="20"/>
+      </w:rPr>
+    </w:lvl>
+    <w:lvl w:ilvl="2" w:tentative="1">
+      <w:start w:val="1"/>
+      <w:numFmt w:val="bullet"/>
+      <w:lvlText w:val=""/>
+      <w:lvlJc w:val="left"/>
+      <w:pPr>
+        <w:tabs>
+          <w:tab w:val="num" w:pos="2160"/>
+        </w:tabs>
+        <w:ind w:left="2160" w:hanging="360"/>
+      </w:pPr>
+      <w:rPr>
+        <w:rFonts w:ascii="Wingdings" w:hAnsi="Wingdings" w:hint="default"/>
+        <w:sz w:val="20"/>
+      </w:rPr>
+    </w:lvl>
+    <w:lvl w:ilvl="3" w:tentative="1">
+      <w:start w:val="1"/>
+      <w:numFmt w:val="bullet"/>
+      <w:lvlText w:val=""/>
+      <w:lvlJc w:val="left"/>
+      <w:pPr>
+        <w:tabs>
+          <w:tab w:val="num" w:pos="2880"/>
+        </w:tabs>
+        <w:ind w:left="2880" w:hanging="360"/>
+      </w:pPr>
+      <w:rPr>
+        <w:rFonts w:ascii="Wingdings" w:hAnsi="Wingdings" w:hint="default"/>
+        <w:sz w:val="20"/>
+      </w:rPr>
+    </w:lvl>
+    <w:lvl w:ilvl="4" w:tentative="1">
+      <w:start w:val="1"/>
+      <w:numFmt w:val="bullet"/>
+      <w:lvlText w:val=""/>
+      <w:lvlJc w:val="left"/>
+      <w:pPr>
+        <w:tabs>
+          <w:tab w:val="num" w:pos="3600"/>
+        </w:tabs>
+        <w:ind w:left="3600" w:hanging="360"/>
+      </w:pPr>
+      <w:rPr>
+        <w:rFonts w:ascii="Wingdings" w:hAnsi="Wingdings" w:hint="default"/>
+        <w:sz w:val="20"/>
+      </w:rPr>
+    </w:lvl>
+    <w:lvl w:ilvl="5" w:tentative="1">
+      <w:start w:val="1"/>
+      <w:numFmt w:val="bullet"/>
+      <w:lvlText w:val=""/>
+      <w:lvlJc w:val="left"/>
+      <w:pPr>
+        <w:tabs>
+          <w:tab w:val="num" w:pos="4320"/>
+        </w:tabs>
+        <w:ind w:left="4320" w:hanging="360"/>
+      </w:pPr>
+      <w:rPr>
+        <w:rFonts w:ascii="Wingdings" w:hAnsi="Wingdings" w:hint="default"/>
+        <w:sz w:val="20"/>
+      </w:rPr>
+    </w:lvl>
+    <w:lvl w:ilvl="6" w:tentative="1">
+      <w:start w:val="1"/>
+      <w:numFmt w:val="bullet"/>
+      <w:lvlText w:val=""/>
+      <w:lvlJc w:val="left"/>
+      <w:pPr>
+        <w:tabs>
+          <w:tab w:val="num" w:pos="5040"/>
+        </w:tabs>
+        <w:ind w:left="5040" w:hanging="360"/>
+      </w:pPr>
+      <w:rPr>
+        <w:rFonts w:ascii="Wingdings" w:hAnsi="Wingdings" w:hint="default"/>
+        <w:sz w:val="20"/>
+      </w:rPr>
+    </w:lvl>
+    <w:lvl w:ilvl="7" w:tentative="1">
+      <w:start w:val="1"/>
+      <w:numFmt w:val="bullet"/>
+      <w:lvlText w:val=""/>
+      <w:lvlJc w:val="left"/>
+      <w:pPr>
+        <w:tabs>
+          <w:tab w:val="num" w:pos="5760"/>
+        </w:tabs>
+        <w:ind w:left="5760" w:hanging="360"/>
+      </w:pPr>
+      <w:rPr>
+        <w:rFonts w:ascii="Wingdings" w:hAnsi="Wingdings" w:hint="default"/>
+        <w:sz w:val="20"/>
+      </w:rPr>
+    </w:lvl>
+    <w:lvl w:ilvl="8" w:tentative="1">
+      <w:start w:val="1"/>
+      <w:numFmt w:val="bullet"/>
+      <w:lvlText w:val=""/>
+      <w:lvlJc w:val="left"/>
+      <w:pPr>
+        <w:tabs>
+          <w:tab w:val="num" w:pos="6480"/>
+        </w:tabs>
+        <w:ind w:left="6480" w:hanging="360"/>
+      </w:pPr>
+      <w:rPr>
+        <w:rFonts w:ascii="Wingdings" w:hAnsi="Wingdings" w:hint="default"/>
+        <w:sz w:val="20"/>
+      </w:rPr>
+    </w:lvl>
+  </w:abstractNum>
+  <w:abstractNum w:abstractNumId="2" w15:restartNumberingAfterBreak="0">
     <w:nsid w:val="27163E50"/>
     <w:multiLevelType w:val="multilevel"/>
     <w:tmpl w:val="7AD49036"/>
@@ -1275,7 +1611,7 @@
       </w:rPr>
     </w:lvl>
   </w:abstractNum>
-  <w:abstractNum w:abstractNumId="1" w15:restartNumberingAfterBreak="0">
+  <w:abstractNum w:abstractNumId="3" w15:restartNumberingAfterBreak="0">
     <w:nsid w:val="3E6F5DCE"/>
     <w:multiLevelType w:val="hybridMultilevel"/>
     <w:tmpl w:val="FE42E1F6"/>
@@ -1388,7 +1724,156 @@
       </w:rPr>
     </w:lvl>
   </w:abstractNum>
-  <w:abstractNum w:abstractNumId="2" w15:restartNumberingAfterBreak="0">
+  <w:abstractNum w:abstractNumId="4" w15:restartNumberingAfterBreak="0">
+    <w:nsid w:val="48757265"/>
+    <w:multiLevelType w:val="multilevel"/>
+    <w:tmpl w:val="C91CDB00"/>
+    <w:lvl w:ilvl="0">
+      <w:start w:val="1"/>
+      <w:numFmt w:val="bullet"/>
+      <w:lvlText w:val=""/>
+      <w:lvlJc w:val="left"/>
+      <w:pPr>
+        <w:tabs>
+          <w:tab w:val="num" w:pos="720"/>
+        </w:tabs>
+        <w:ind w:left="720" w:hanging="360"/>
+      </w:pPr>
+      <w:rPr>
+        <w:rFonts w:ascii="Symbol" w:hAnsi="Symbol" w:hint="default"/>
+        <w:sz w:val="20"/>
+      </w:rPr>
+    </w:lvl>
+    <w:lvl w:ilvl="1" w:tentative="1">
+      <w:start w:val="1"/>
+      <w:numFmt w:val="bullet"/>
+      <w:lvlText w:val="o"/>
+      <w:lvlJc w:val="left"/>
+      <w:pPr>
+        <w:tabs>
+          <w:tab w:val="num" w:pos="1440"/>
+        </w:tabs>
+        <w:ind w:left="1440" w:hanging="360"/>
+      </w:pPr>
+      <w:rPr>
+        <w:rFonts w:ascii="Courier New" w:hAnsi="Courier New" w:hint="default"/>
+        <w:sz w:val="20"/>
+      </w:rPr>
+    </w:lvl>
+    <w:lvl w:ilvl="2" w:tentative="1">
+      <w:start w:val="1"/>
+      <w:numFmt w:val="bullet"/>
+      <w:lvlText w:val=""/>
+      <w:lvlJc w:val="left"/>
+      <w:pPr>
+        <w:tabs>
+          <w:tab w:val="num" w:pos="2160"/>
+        </w:tabs>
+        <w:ind w:left="2160" w:hanging="360"/>
+      </w:pPr>
+      <w:rPr>
+        <w:rFonts w:ascii="Wingdings" w:hAnsi="Wingdings" w:hint="default"/>
+        <w:sz w:val="20"/>
+      </w:rPr>
+    </w:lvl>
+    <w:lvl w:ilvl="3" w:tentative="1">
+      <w:start w:val="1"/>
+      <w:numFmt w:val="bullet"/>
+      <w:lvlText w:val=""/>
+      <w:lvlJc w:val="left"/>
+      <w:pPr>
+        <w:tabs>
+          <w:tab w:val="num" w:pos="2880"/>
+        </w:tabs>
+        <w:ind w:left="2880" w:hanging="360"/>
+      </w:pPr>
+      <w:rPr>
+        <w:rFonts w:ascii="Wingdings" w:hAnsi="Wingdings" w:hint="default"/>
+        <w:sz w:val="20"/>
+      </w:rPr>
+    </w:lvl>
+    <w:lvl w:ilvl="4" w:tentative="1">
+      <w:start w:val="1"/>
+      <w:numFmt w:val="bullet"/>
+      <w:lvlText w:val=""/>
+      <w:lvlJc w:val="left"/>
+      <w:pPr>
+        <w:tabs>
+          <w:tab w:val="num" w:pos="3600"/>
+        </w:tabs>
+        <w:ind w:left="3600" w:hanging="360"/>
+      </w:pPr>
+      <w:rPr>
+        <w:rFonts w:ascii="Wingdings" w:hAnsi="Wingdings" w:hint="default"/>
+        <w:sz w:val="20"/>
+      </w:rPr>
+    </w:lvl>
+    <w:lvl w:ilvl="5" w:tentative="1">
+      <w:start w:val="1"/>
+      <w:numFmt w:val="bullet"/>
+      <w:lvlText w:val=""/>
+      <w:lvlJc w:val="left"/>
+      <w:pPr>
+        <w:tabs>
+          <w:tab w:val="num" w:pos="4320"/>
+        </w:tabs>
+        <w:ind w:left="4320" w:hanging="360"/>
+      </w:pPr>
+      <w:rPr>
+        <w:rFonts w:ascii="Wingdings" w:hAnsi="Wingdings" w:hint="default"/>
+        <w:sz w:val="20"/>
+      </w:rPr>
+    </w:lvl>
+    <w:lvl w:ilvl="6" w:tentative="1">
+      <w:start w:val="1"/>
+      <w:numFmt w:val="bullet"/>
+      <w:lvlText w:val=""/>
+      <w:lvlJc w:val="left"/>
+      <w:pPr>
+        <w:tabs>
+          <w:tab w:val="num" w:pos="5040"/>
+        </w:tabs>
+        <w:ind w:left="5040" w:hanging="360"/>
+      </w:pPr>
+      <w:rPr>
+        <w:rFonts w:ascii="Wingdings" w:hAnsi="Wingdings" w:hint="default"/>
+        <w:sz w:val="20"/>
+      </w:rPr>
+    </w:lvl>
+    <w:lvl w:ilvl="7" w:tentative="1">
+      <w:start w:val="1"/>
+      <w:numFmt w:val="bullet"/>
+      <w:lvlText w:val=""/>
+      <w:lvlJc w:val="left"/>
+      <w:pPr>
+        <w:tabs>
+          <w:tab w:val="num" w:pos="5760"/>
+        </w:tabs>
+        <w:ind w:left="5760" w:hanging="360"/>
+      </w:pPr>
+      <w:rPr>
+        <w:rFonts w:ascii="Wingdings" w:hAnsi="Wingdings" w:hint="default"/>
+        <w:sz w:val="20"/>
+      </w:rPr>
+    </w:lvl>
+    <w:lvl w:ilvl="8" w:tentative="1">
+      <w:start w:val="1"/>
+      <w:numFmt w:val="bullet"/>
+      <w:lvlText w:val=""/>
+      <w:lvlJc w:val="left"/>
+      <w:pPr>
+        <w:tabs>
+          <w:tab w:val="num" w:pos="6480"/>
+        </w:tabs>
+        <w:ind w:left="6480" w:hanging="360"/>
+      </w:pPr>
+      <w:rPr>
+        <w:rFonts w:ascii="Wingdings" w:hAnsi="Wingdings" w:hint="default"/>
+        <w:sz w:val="20"/>
+      </w:rPr>
+    </w:lvl>
+  </w:abstractNum>
+  <w:abstractNum w:abstractNumId="5" w15:restartNumberingAfterBreak="0">
     <w:nsid w:val="4DF1690B"/>
     <w:multiLevelType w:val="multilevel"/>
     <w:tmpl w:val="11CC07E0"/>
@@ -1537,7 +2022,7 @@
       </w:rPr>
     </w:lvl>
   </w:abstractNum>
-  <w:abstractNum w:abstractNumId="3" w15:restartNumberingAfterBreak="0">
+  <w:abstractNum w:abstractNumId="6" w15:restartNumberingAfterBreak="0">
     <w:nsid w:val="52F43452"/>
     <w:multiLevelType w:val="hybridMultilevel"/>
     <w:tmpl w:val="DE4203C2"/>
@@ -1650,17 +2135,750 @@
       </w:rPr>
     </w:lvl>
   </w:abstractNum>
+  <w:abstractNum w:abstractNumId="7" w15:restartNumberingAfterBreak="0">
+    <w:nsid w:val="592C2705"/>
+    <w:multiLevelType w:val="multilevel"/>
+    <w:tmpl w:val="3282F9AE"/>
+    <w:lvl w:ilvl="0">
+      <w:start w:val="1"/>
+      <w:numFmt w:val="bullet"/>
+      <w:lvlText w:val=""/>
+      <w:lvlJc w:val="left"/>
+      <w:pPr>
+        <w:tabs>
+          <w:tab w:val="num" w:pos="720"/>
+        </w:tabs>
+        <w:ind w:left="720" w:hanging="360"/>
+      </w:pPr>
+      <w:rPr>
+        <w:rFonts w:ascii="Symbol" w:hAnsi="Symbol" w:hint="default"/>
+        <w:sz w:val="20"/>
+      </w:rPr>
+    </w:lvl>
+    <w:lvl w:ilvl="1" w:tentative="1">
+      <w:start w:val="1"/>
+      <w:numFmt w:val="bullet"/>
+      <w:lvlText w:val="o"/>
+      <w:lvlJc w:val="left"/>
+      <w:pPr>
+        <w:tabs>
+          <w:tab w:val="num" w:pos="1440"/>
+        </w:tabs>
+        <w:ind w:left="1440" w:hanging="360"/>
+      </w:pPr>
+      <w:rPr>
+        <w:rFonts w:ascii="Courier New" w:hAnsi="Courier New" w:hint="default"/>
+        <w:sz w:val="20"/>
+      </w:rPr>
+    </w:lvl>
+    <w:lvl w:ilvl="2" w:tentative="1">
+      <w:start w:val="1"/>
+      <w:numFmt w:val="bullet"/>
+      <w:lvlText w:val=""/>
+      <w:lvlJc w:val="left"/>
+      <w:pPr>
+        <w:tabs>
+          <w:tab w:val="num" w:pos="2160"/>
+        </w:tabs>
+        <w:ind w:left="2160" w:hanging="360"/>
+      </w:pPr>
+      <w:rPr>
+        <w:rFonts w:ascii="Wingdings" w:hAnsi="Wingdings" w:hint="default"/>
+        <w:sz w:val="20"/>
+      </w:rPr>
+    </w:lvl>
+    <w:lvl w:ilvl="3" w:tentative="1">
+      <w:start w:val="1"/>
+      <w:numFmt w:val="bullet"/>
+      <w:lvlText w:val=""/>
+      <w:lvlJc w:val="left"/>
+      <w:pPr>
+        <w:tabs>
+          <w:tab w:val="num" w:pos="2880"/>
+        </w:tabs>
+        <w:ind w:left="2880" w:hanging="360"/>
+      </w:pPr>
+      <w:rPr>
+        <w:rFonts w:ascii="Wingdings" w:hAnsi="Wingdings" w:hint="default"/>
+        <w:sz w:val="20"/>
+      </w:rPr>
+    </w:lvl>
+    <w:lvl w:ilvl="4" w:tentative="1">
+      <w:start w:val="1"/>
+      <w:numFmt w:val="bullet"/>
+      <w:lvlText w:val=""/>
+      <w:lvlJc w:val="left"/>
+      <w:pPr>
+        <w:tabs>
+          <w:tab w:val="num" w:pos="3600"/>
+        </w:tabs>
+        <w:ind w:left="3600" w:hanging="360"/>
+      </w:pPr>
+      <w:rPr>
+        <w:rFonts w:ascii="Wingdings" w:hAnsi="Wingdings" w:hint="default"/>
+        <w:sz w:val="20"/>
+      </w:rPr>
+    </w:lvl>
+    <w:lvl w:ilvl="5" w:tentative="1">
+      <w:start w:val="1"/>
+      <w:numFmt w:val="bullet"/>
+      <w:lvlText w:val=""/>
+      <w:lvlJc w:val="left"/>
+      <w:pPr>
+        <w:tabs>
+          <w:tab w:val="num" w:pos="4320"/>
+        </w:tabs>
+        <w:ind w:left="4320" w:hanging="360"/>
+      </w:pPr>
+      <w:rPr>
+        <w:rFonts w:ascii="Wingdings" w:hAnsi="Wingdings" w:hint="default"/>
+        <w:sz w:val="20"/>
+      </w:rPr>
+    </w:lvl>
+    <w:lvl w:ilvl="6" w:tentative="1">
+      <w:start w:val="1"/>
+      <w:numFmt w:val="bullet"/>
+      <w:lvlText w:val=""/>
+      <w:lvlJc w:val="left"/>
+      <w:pPr>
+        <w:tabs>
+          <w:tab w:val="num" w:pos="5040"/>
+        </w:tabs>
+        <w:ind w:left="5040" w:hanging="360"/>
+      </w:pPr>
+      <w:rPr>
+        <w:rFonts w:ascii="Wingdings" w:hAnsi="Wingdings" w:hint="default"/>
+        <w:sz w:val="20"/>
+      </w:rPr>
+    </w:lvl>
+    <w:lvl w:ilvl="7" w:tentative="1">
+      <w:start w:val="1"/>
+      <w:numFmt w:val="bullet"/>
+      <w:lvlText w:val=""/>
+      <w:lvlJc w:val="left"/>
+      <w:pPr>
+        <w:tabs>
+          <w:tab w:val="num" w:pos="5760"/>
+        </w:tabs>
+        <w:ind w:left="5760" w:hanging="360"/>
+      </w:pPr>
+      <w:rPr>
+        <w:rFonts w:ascii="Wingdings" w:hAnsi="Wingdings" w:hint="default"/>
+        <w:sz w:val="20"/>
+      </w:rPr>
+    </w:lvl>
+    <w:lvl w:ilvl="8" w:tentative="1">
+      <w:start w:val="1"/>
+      <w:numFmt w:val="bullet"/>
+      <w:lvlText w:val=""/>
+      <w:lvlJc w:val="left"/>
+      <w:pPr>
+        <w:tabs>
+          <w:tab w:val="num" w:pos="6480"/>
+        </w:tabs>
+        <w:ind w:left="6480" w:hanging="360"/>
+      </w:pPr>
+      <w:rPr>
+        <w:rFonts w:ascii="Wingdings" w:hAnsi="Wingdings" w:hint="default"/>
+        <w:sz w:val="20"/>
+      </w:rPr>
+    </w:lvl>
+  </w:abstractNum>
+  <w:abstractNum w:abstractNumId="8" w15:restartNumberingAfterBreak="0">
+    <w:nsid w:val="69C56D12"/>
+    <w:multiLevelType w:val="hybridMultilevel"/>
+    <w:tmpl w:val="49AEFEFA"/>
+    <w:lvl w:ilvl="0" w:tplc="042A0001">
+      <w:start w:val="1"/>
+      <w:numFmt w:val="bullet"/>
+      <w:lvlText w:val=""/>
+      <w:lvlJc w:val="left"/>
+      <w:pPr>
+        <w:ind w:left="720" w:hanging="360"/>
+      </w:pPr>
+      <w:rPr>
+        <w:rFonts w:ascii="Symbol" w:hAnsi="Symbol" w:hint="default"/>
+      </w:rPr>
+    </w:lvl>
+    <w:lvl w:ilvl="1" w:tplc="042A0003" w:tentative="1">
+      <w:start w:val="1"/>
+      <w:numFmt w:val="bullet"/>
+      <w:lvlText w:val="o"/>
+      <w:lvlJc w:val="left"/>
+      <w:pPr>
+        <w:ind w:left="1440" w:hanging="360"/>
+      </w:pPr>
+      <w:rPr>
+        <w:rFonts w:ascii="Courier New" w:hAnsi="Courier New" w:cs="Courier New" w:hint="default"/>
+      </w:rPr>
+    </w:lvl>
+    <w:lvl w:ilvl="2" w:tplc="042A0005" w:tentative="1">
+      <w:start w:val="1"/>
+      <w:numFmt w:val="bullet"/>
+      <w:lvlText w:val=""/>
+      <w:lvlJc w:val="left"/>
+      <w:pPr>
+        <w:ind w:left="2160" w:hanging="360"/>
+      </w:pPr>
+      <w:rPr>
+        <w:rFonts w:ascii="Wingdings" w:hAnsi="Wingdings" w:hint="default"/>
+      </w:rPr>
+    </w:lvl>
+    <w:lvl w:ilvl="3" w:tplc="042A0001" w:tentative="1">
+      <w:start w:val="1"/>
+      <w:numFmt w:val="bullet"/>
+      <w:lvlText w:val=""/>
+      <w:lvlJc w:val="left"/>
+      <w:pPr>
+        <w:ind w:left="2880" w:hanging="360"/>
+      </w:pPr>
+      <w:rPr>
+        <w:rFonts w:ascii="Symbol" w:hAnsi="Symbol" w:hint="default"/>
+      </w:rPr>
+    </w:lvl>
+    <w:lvl w:ilvl="4" w:tplc="042A0003" w:tentative="1">
+      <w:start w:val="1"/>
+      <w:numFmt w:val="bullet"/>
+      <w:lvlText w:val="o"/>
+      <w:lvlJc w:val="left"/>
+      <w:pPr>
+        <w:ind w:left="3600" w:hanging="360"/>
+      </w:pPr>
+      <w:rPr>
+        <w:rFonts w:ascii="Courier New" w:hAnsi="Courier New" w:cs="Courier New" w:hint="default"/>
+      </w:rPr>
+    </w:lvl>
+    <w:lvl w:ilvl="5" w:tplc="042A0005" w:tentative="1">
+      <w:start w:val="1"/>
+      <w:numFmt w:val="bullet"/>
+      <w:lvlText w:val=""/>
+      <w:lvlJc w:val="left"/>
+      <w:pPr>
+        <w:ind w:left="4320" w:hanging="360"/>
+      </w:pPr>
+      <w:rPr>
+        <w:rFonts w:ascii="Wingdings" w:hAnsi="Wingdings" w:hint="default"/>
+      </w:rPr>
+    </w:lvl>
+    <w:lvl w:ilvl="6" w:tplc="042A0001" w:tentative="1">
+      <w:start w:val="1"/>
+      <w:numFmt w:val="bullet"/>
+      <w:lvlText w:val=""/>
+      <w:lvlJc w:val="left"/>
+      <w:pPr>
+        <w:ind w:left="5040" w:hanging="360"/>
+      </w:pPr>
+      <w:rPr>
+        <w:rFonts w:ascii="Symbol" w:hAnsi="Symbol" w:hint="default"/>
+      </w:rPr>
+    </w:lvl>
+    <w:lvl w:ilvl="7" w:tplc="042A0003" w:tentative="1">
+      <w:start w:val="1"/>
+      <w:numFmt w:val="bullet"/>
+      <w:lvlText w:val="o"/>
+      <w:lvlJc w:val="left"/>
+      <w:pPr>
+        <w:ind w:left="5760" w:hanging="360"/>
+      </w:pPr>
+      <w:rPr>
+        <w:rFonts w:ascii="Courier New" w:hAnsi="Courier New" w:cs="Courier New" w:hint="default"/>
+      </w:rPr>
+    </w:lvl>
+    <w:lvl w:ilvl="8" w:tplc="042A0005" w:tentative="1">
+      <w:start w:val="1"/>
+      <w:numFmt w:val="bullet"/>
+      <w:lvlText w:val=""/>
+      <w:lvlJc w:val="left"/>
+      <w:pPr>
+        <w:ind w:left="6480" w:hanging="360"/>
+      </w:pPr>
+      <w:rPr>
+        <w:rFonts w:ascii="Wingdings" w:hAnsi="Wingdings" w:hint="default"/>
+      </w:rPr>
+    </w:lvl>
+  </w:abstractNum>
+  <w:abstractNum w:abstractNumId="9" w15:restartNumberingAfterBreak="0">
+    <w:nsid w:val="6F1537F6"/>
+    <w:multiLevelType w:val="multilevel"/>
+    <w:tmpl w:val="419EA8E2"/>
+    <w:lvl w:ilvl="0">
+      <w:start w:val="1"/>
+      <w:numFmt w:val="bullet"/>
+      <w:lvlText w:val=""/>
+      <w:lvlJc w:val="left"/>
+      <w:pPr>
+        <w:tabs>
+          <w:tab w:val="num" w:pos="720"/>
+        </w:tabs>
+        <w:ind w:left="720" w:hanging="360"/>
+      </w:pPr>
+      <w:rPr>
+        <w:rFonts w:ascii="Symbol" w:hAnsi="Symbol" w:hint="default"/>
+        <w:sz w:val="20"/>
+      </w:rPr>
+    </w:lvl>
+    <w:lvl w:ilvl="1" w:tentative="1">
+      <w:start w:val="1"/>
+      <w:numFmt w:val="bullet"/>
+      <w:lvlText w:val="o"/>
+      <w:lvlJc w:val="left"/>
+      <w:pPr>
+        <w:tabs>
+          <w:tab w:val="num" w:pos="1440"/>
+        </w:tabs>
+        <w:ind w:left="1440" w:hanging="360"/>
+      </w:pPr>
+      <w:rPr>
+        <w:rFonts w:ascii="Courier New" w:hAnsi="Courier New" w:hint="default"/>
+        <w:sz w:val="20"/>
+      </w:rPr>
+    </w:lvl>
+    <w:lvl w:ilvl="2" w:tentative="1">
+      <w:start w:val="1"/>
+      <w:numFmt w:val="bullet"/>
+      <w:lvlText w:val=""/>
+      <w:lvlJc w:val="left"/>
+      <w:pPr>
+        <w:tabs>
+          <w:tab w:val="num" w:pos="2160"/>
+        </w:tabs>
+        <w:ind w:left="2160" w:hanging="360"/>
+      </w:pPr>
+      <w:rPr>
+        <w:rFonts w:ascii="Wingdings" w:hAnsi="Wingdings" w:hint="default"/>
+        <w:sz w:val="20"/>
+      </w:rPr>
+    </w:lvl>
+    <w:lvl w:ilvl="3" w:tentative="1">
+      <w:start w:val="1"/>
+      <w:numFmt w:val="bullet"/>
+      <w:lvlText w:val=""/>
+      <w:lvlJc w:val="left"/>
+      <w:pPr>
+        <w:tabs>
+          <w:tab w:val="num" w:pos="2880"/>
+        </w:tabs>
+        <w:ind w:left="2880" w:hanging="360"/>
+      </w:pPr>
+      <w:rPr>
+        <w:rFonts w:ascii="Wingdings" w:hAnsi="Wingdings" w:hint="default"/>
+        <w:sz w:val="20"/>
+      </w:rPr>
+    </w:lvl>
+    <w:lvl w:ilvl="4" w:tentative="1">
+      <w:start w:val="1"/>
+      <w:numFmt w:val="bullet"/>
+      <w:lvlText w:val=""/>
+      <w:lvlJc w:val="left"/>
+      <w:pPr>
+        <w:tabs>
+          <w:tab w:val="num" w:pos="3600"/>
+        </w:tabs>
+        <w:ind w:left="3600" w:hanging="360"/>
+      </w:pPr>
+      <w:rPr>
+        <w:rFonts w:ascii="Wingdings" w:hAnsi="Wingdings" w:hint="default"/>
+        <w:sz w:val="20"/>
+      </w:rPr>
+    </w:lvl>
+    <w:lvl w:ilvl="5" w:tentative="1">
+      <w:start w:val="1"/>
+      <w:numFmt w:val="bullet"/>
+      <w:lvlText w:val=""/>
+      <w:lvlJc w:val="left"/>
+      <w:pPr>
+        <w:tabs>
+          <w:tab w:val="num" w:pos="4320"/>
+        </w:tabs>
+        <w:ind w:left="4320" w:hanging="360"/>
+      </w:pPr>
+      <w:rPr>
+        <w:rFonts w:ascii="Wingdings" w:hAnsi="Wingdings" w:hint="default"/>
+        <w:sz w:val="20"/>
+      </w:rPr>
+    </w:lvl>
+    <w:lvl w:ilvl="6" w:tentative="1">
+      <w:start w:val="1"/>
+      <w:numFmt w:val="bullet"/>
+      <w:lvlText w:val=""/>
+      <w:lvlJc w:val="left"/>
+      <w:pPr>
+        <w:tabs>
+          <w:tab w:val="num" w:pos="5040"/>
+        </w:tabs>
+        <w:ind w:left="5040" w:hanging="360"/>
+      </w:pPr>
+      <w:rPr>
+        <w:rFonts w:ascii="Wingdings" w:hAnsi="Wingdings" w:hint="default"/>
+        <w:sz w:val="20"/>
+      </w:rPr>
+    </w:lvl>
+    <w:lvl w:ilvl="7" w:tentative="1">
+      <w:start w:val="1"/>
+      <w:numFmt w:val="bullet"/>
+      <w:lvlText w:val=""/>
+      <w:lvlJc w:val="left"/>
+      <w:pPr>
+        <w:tabs>
+          <w:tab w:val="num" w:pos="5760"/>
+        </w:tabs>
+        <w:ind w:left="5760" w:hanging="360"/>
+      </w:pPr>
+      <w:rPr>
+        <w:rFonts w:ascii="Wingdings" w:hAnsi="Wingdings" w:hint="default"/>
+        <w:sz w:val="20"/>
+      </w:rPr>
+    </w:lvl>
+    <w:lvl w:ilvl="8" w:tentative="1">
+      <w:start w:val="1"/>
+      <w:numFmt w:val="bullet"/>
+      <w:lvlText w:val=""/>
+      <w:lvlJc w:val="left"/>
+      <w:pPr>
+        <w:tabs>
+          <w:tab w:val="num" w:pos="6480"/>
+        </w:tabs>
+        <w:ind w:left="6480" w:hanging="360"/>
+      </w:pPr>
+      <w:rPr>
+        <w:rFonts w:ascii="Wingdings" w:hAnsi="Wingdings" w:hint="default"/>
+        <w:sz w:val="20"/>
+      </w:rPr>
+    </w:lvl>
+  </w:abstractNum>
+  <w:abstractNum w:abstractNumId="10" w15:restartNumberingAfterBreak="0">
+    <w:nsid w:val="74F7099B"/>
+    <w:multiLevelType w:val="multilevel"/>
+    <w:tmpl w:val="526669B6"/>
+    <w:lvl w:ilvl="0">
+      <w:start w:val="1"/>
+      <w:numFmt w:val="bullet"/>
+      <w:lvlText w:val=""/>
+      <w:lvlJc w:val="left"/>
+      <w:pPr>
+        <w:tabs>
+          <w:tab w:val="num" w:pos="720"/>
+        </w:tabs>
+        <w:ind w:left="720" w:hanging="360"/>
+      </w:pPr>
+      <w:rPr>
+        <w:rFonts w:ascii="Symbol" w:hAnsi="Symbol" w:hint="default"/>
+        <w:sz w:val="20"/>
+      </w:rPr>
+    </w:lvl>
+    <w:lvl w:ilvl="1" w:tentative="1">
+      <w:start w:val="1"/>
+      <w:numFmt w:val="bullet"/>
+      <w:lvlText w:val="o"/>
+      <w:lvlJc w:val="left"/>
+      <w:pPr>
+        <w:tabs>
+          <w:tab w:val="num" w:pos="1440"/>
+        </w:tabs>
+        <w:ind w:left="1440" w:hanging="360"/>
+      </w:pPr>
+      <w:rPr>
+        <w:rFonts w:ascii="Courier New" w:hAnsi="Courier New" w:hint="default"/>
+        <w:sz w:val="20"/>
+      </w:rPr>
+    </w:lvl>
+    <w:lvl w:ilvl="2" w:tentative="1">
+      <w:start w:val="1"/>
+      <w:numFmt w:val="bullet"/>
+      <w:lvlText w:val=""/>
+      <w:lvlJc w:val="left"/>
+      <w:pPr>
+        <w:tabs>
+          <w:tab w:val="num" w:pos="2160"/>
+        </w:tabs>
+        <w:ind w:left="2160" w:hanging="360"/>
+      </w:pPr>
+      <w:rPr>
+        <w:rFonts w:ascii="Wingdings" w:hAnsi="Wingdings" w:hint="default"/>
+        <w:sz w:val="20"/>
+      </w:rPr>
+    </w:lvl>
+    <w:lvl w:ilvl="3" w:tentative="1">
+      <w:start w:val="1"/>
+      <w:numFmt w:val="bullet"/>
+      <w:lvlText w:val=""/>
+      <w:lvlJc w:val="left"/>
+      <w:pPr>
+        <w:tabs>
+          <w:tab w:val="num" w:pos="2880"/>
+        </w:tabs>
+        <w:ind w:left="2880" w:hanging="360"/>
+      </w:pPr>
+      <w:rPr>
+        <w:rFonts w:ascii="Wingdings" w:hAnsi="Wingdings" w:hint="default"/>
+        <w:sz w:val="20"/>
+      </w:rPr>
+    </w:lvl>
+    <w:lvl w:ilvl="4" w:tentative="1">
+      <w:start w:val="1"/>
+      <w:numFmt w:val="bullet"/>
+      <w:lvlText w:val=""/>
+      <w:lvlJc w:val="left"/>
+      <w:pPr>
+        <w:tabs>
+          <w:tab w:val="num" w:pos="3600"/>
+        </w:tabs>
+        <w:ind w:left="3600" w:hanging="360"/>
+      </w:pPr>
+      <w:rPr>
+        <w:rFonts w:ascii="Wingdings" w:hAnsi="Wingdings" w:hint="default"/>
+        <w:sz w:val="20"/>
+      </w:rPr>
+    </w:lvl>
+    <w:lvl w:ilvl="5" w:tentative="1">
+      <w:start w:val="1"/>
+      <w:numFmt w:val="bullet"/>
+      <w:lvlText w:val=""/>
+      <w:lvlJc w:val="left"/>
+      <w:pPr>
+        <w:tabs>
+          <w:tab w:val="num" w:pos="4320"/>
+        </w:tabs>
+        <w:ind w:left="4320" w:hanging="360"/>
+      </w:pPr>
+      <w:rPr>
+        <w:rFonts w:ascii="Wingdings" w:hAnsi="Wingdings" w:hint="default"/>
+        <w:sz w:val="20"/>
+      </w:rPr>
+    </w:lvl>
+    <w:lvl w:ilvl="6" w:tentative="1">
+      <w:start w:val="1"/>
+      <w:numFmt w:val="bullet"/>
+      <w:lvlText w:val=""/>
+      <w:lvlJc w:val="left"/>
+      <w:pPr>
+        <w:tabs>
+          <w:tab w:val="num" w:pos="5040"/>
+        </w:tabs>
+        <w:ind w:left="5040" w:hanging="360"/>
+      </w:pPr>
+      <w:rPr>
+        <w:rFonts w:ascii="Wingdings" w:hAnsi="Wingdings" w:hint="default"/>
+        <w:sz w:val="20"/>
+      </w:rPr>
+    </w:lvl>
+    <w:lvl w:ilvl="7" w:tentative="1">
+      <w:start w:val="1"/>
+      <w:numFmt w:val="bullet"/>
+      <w:lvlText w:val=""/>
+      <w:lvlJc w:val="left"/>
+      <w:pPr>
+        <w:tabs>
+          <w:tab w:val="num" w:pos="5760"/>
+        </w:tabs>
+        <w:ind w:left="5760" w:hanging="360"/>
+      </w:pPr>
+      <w:rPr>
+        <w:rFonts w:ascii="Wingdings" w:hAnsi="Wingdings" w:hint="default"/>
+        <w:sz w:val="20"/>
+      </w:rPr>
+    </w:lvl>
+    <w:lvl w:ilvl="8" w:tentative="1">
+      <w:start w:val="1"/>
+      <w:numFmt w:val="bullet"/>
+      <w:lvlText w:val=""/>
+      <w:lvlJc w:val="left"/>
+      <w:pPr>
+        <w:tabs>
+          <w:tab w:val="num" w:pos="6480"/>
+        </w:tabs>
+        <w:ind w:left="6480" w:hanging="360"/>
+      </w:pPr>
+      <w:rPr>
+        <w:rFonts w:ascii="Wingdings" w:hAnsi="Wingdings" w:hint="default"/>
+        <w:sz w:val="20"/>
+      </w:rPr>
+    </w:lvl>
+  </w:abstractNum>
+  <w:abstractNum w:abstractNumId="11" w15:restartNumberingAfterBreak="0">
+    <w:nsid w:val="7B926480"/>
+    <w:multiLevelType w:val="multilevel"/>
+    <w:tmpl w:val="BDC60F04"/>
+    <w:lvl w:ilvl="0">
+      <w:start w:val="1"/>
+      <w:numFmt w:val="bullet"/>
+      <w:lvlText w:val=""/>
+      <w:lvlJc w:val="left"/>
+      <w:pPr>
+        <w:tabs>
+          <w:tab w:val="num" w:pos="720"/>
+        </w:tabs>
+        <w:ind w:left="720" w:hanging="360"/>
+      </w:pPr>
+      <w:rPr>
+        <w:rFonts w:ascii="Symbol" w:hAnsi="Symbol" w:hint="default"/>
+        <w:sz w:val="20"/>
+      </w:rPr>
+    </w:lvl>
+    <w:lvl w:ilvl="1">
+      <w:start w:val="1"/>
+      <w:numFmt w:val="bullet"/>
+      <w:lvlText w:val="o"/>
+      <w:lvlJc w:val="left"/>
+      <w:pPr>
+        <w:tabs>
+          <w:tab w:val="num" w:pos="1440"/>
+        </w:tabs>
+        <w:ind w:left="1440" w:hanging="360"/>
+      </w:pPr>
+      <w:rPr>
+        <w:rFonts w:ascii="Courier New" w:hAnsi="Courier New" w:hint="default"/>
+        <w:sz w:val="20"/>
+      </w:rPr>
+    </w:lvl>
+    <w:lvl w:ilvl="2" w:tentative="1">
+      <w:start w:val="1"/>
+      <w:numFmt w:val="bullet"/>
+      <w:lvlText w:val=""/>
+      <w:lvlJc w:val="left"/>
+      <w:pPr>
+        <w:tabs>
+          <w:tab w:val="num" w:pos="2160"/>
+        </w:tabs>
+        <w:ind w:left="2160" w:hanging="360"/>
+      </w:pPr>
+      <w:rPr>
+        <w:rFonts w:ascii="Wingdings" w:hAnsi="Wingdings" w:hint="default"/>
+        <w:sz w:val="20"/>
+      </w:rPr>
+    </w:lvl>
+    <w:lvl w:ilvl="3" w:tentative="1">
+      <w:start w:val="1"/>
+      <w:numFmt w:val="bullet"/>
+      <w:lvlText w:val=""/>
+      <w:lvlJc w:val="left"/>
+      <w:pPr>
+        <w:tabs>
+          <w:tab w:val="num" w:pos="2880"/>
+        </w:tabs>
+        <w:ind w:left="2880" w:hanging="360"/>
+      </w:pPr>
+      <w:rPr>
+        <w:rFonts w:ascii="Wingdings" w:hAnsi="Wingdings" w:hint="default"/>
+        <w:sz w:val="20"/>
+      </w:rPr>
+    </w:lvl>
+    <w:lvl w:ilvl="4" w:tentative="1">
+      <w:start w:val="1"/>
+      <w:numFmt w:val="bullet"/>
+      <w:lvlText w:val=""/>
+      <w:lvlJc w:val="left"/>
+      <w:pPr>
+        <w:tabs>
+          <w:tab w:val="num" w:pos="3600"/>
+        </w:tabs>
+        <w:ind w:left="3600" w:hanging="360"/>
+      </w:pPr>
+      <w:rPr>
+        <w:rFonts w:ascii="Wingdings" w:hAnsi="Wingdings" w:hint="default"/>
+        <w:sz w:val="20"/>
+      </w:rPr>
+    </w:lvl>
+    <w:lvl w:ilvl="5" w:tentative="1">
+      <w:start w:val="1"/>
+      <w:numFmt w:val="bullet"/>
+      <w:lvlText w:val=""/>
+      <w:lvlJc w:val="left"/>
+      <w:pPr>
+        <w:tabs>
+          <w:tab w:val="num" w:pos="4320"/>
+        </w:tabs>
+        <w:ind w:left="4320" w:hanging="360"/>
+      </w:pPr>
+      <w:rPr>
+        <w:rFonts w:ascii="Wingdings" w:hAnsi="Wingdings" w:hint="default"/>
+        <w:sz w:val="20"/>
+      </w:rPr>
+    </w:lvl>
+    <w:lvl w:ilvl="6" w:tentative="1">
+      <w:start w:val="1"/>
+      <w:numFmt w:val="bullet"/>
+      <w:lvlText w:val=""/>
+      <w:lvlJc w:val="left"/>
+      <w:pPr>
+        <w:tabs>
+          <w:tab w:val="num" w:pos="5040"/>
+        </w:tabs>
+        <w:ind w:left="5040" w:hanging="360"/>
+      </w:pPr>
+      <w:rPr>
+        <w:rFonts w:ascii="Wingdings" w:hAnsi="Wingdings" w:hint="default"/>
+        <w:sz w:val="20"/>
+      </w:rPr>
+    </w:lvl>
+    <w:lvl w:ilvl="7" w:tentative="1">
+      <w:start w:val="1"/>
+      <w:numFmt w:val="bullet"/>
+      <w:lvlText w:val=""/>
+      <w:lvlJc w:val="left"/>
+      <w:pPr>
+        <w:tabs>
+          <w:tab w:val="num" w:pos="5760"/>
+        </w:tabs>
+        <w:ind w:left="5760" w:hanging="360"/>
+      </w:pPr>
+      <w:rPr>
+        <w:rFonts w:ascii="Wingdings" w:hAnsi="Wingdings" w:hint="default"/>
+        <w:sz w:val="20"/>
+      </w:rPr>
+    </w:lvl>
+    <w:lvl w:ilvl="8" w:tentative="1">
+      <w:start w:val="1"/>
+      <w:numFmt w:val="bullet"/>
+      <w:lvlText w:val=""/>
+      <w:lvlJc w:val="left"/>
+      <w:pPr>
+        <w:tabs>
+          <w:tab w:val="num" w:pos="6480"/>
+        </w:tabs>
+        <w:ind w:left="6480" w:hanging="360"/>
+      </w:pPr>
+      <w:rPr>
+        <w:rFonts w:ascii="Wingdings" w:hAnsi="Wingdings" w:hint="default"/>
+        <w:sz w:val="20"/>
+      </w:rPr>
+    </w:lvl>
+  </w:abstractNum>
   <w:num w:numId="1" w16cid:durableId="1166628801">
+    <w:abstractNumId w:val="5"/>
+  </w:num>
+  <w:num w:numId="2" w16cid:durableId="2097170850">
     <w:abstractNumId w:val="2"/>
   </w:num>
-  <w:num w:numId="2" w16cid:durableId="2097170850">
+  <w:num w:numId="3" w16cid:durableId="736244577">
+    <w:abstractNumId w:val="3"/>
+  </w:num>
+  <w:num w:numId="4" w16cid:durableId="758402935">
+    <w:abstractNumId w:val="6"/>
+  </w:num>
+  <w:num w:numId="5" w16cid:durableId="1882788572">
+    <w:abstractNumId w:val="10"/>
+  </w:num>
+  <w:num w:numId="6" w16cid:durableId="213589505">
+    <w:abstractNumId w:val="4"/>
+  </w:num>
+  <w:num w:numId="7" w16cid:durableId="576987574">
     <w:abstractNumId w:val="0"/>
   </w:num>
-  <w:num w:numId="3" w16cid:durableId="736244577">
+  <w:num w:numId="8" w16cid:durableId="82650159">
+    <w:abstractNumId w:val="8"/>
+  </w:num>
+  <w:num w:numId="9" w16cid:durableId="536704549">
+    <w:abstractNumId w:val="7"/>
+  </w:num>
+  <w:num w:numId="10" w16cid:durableId="652368672">
+    <w:abstractNumId w:val="11"/>
+  </w:num>
+  <w:num w:numId="11" w16cid:durableId="690646055">
     <w:abstractNumId w:val="1"/>
   </w:num>
-  <w:num w:numId="4" w16cid:durableId="758402935">
-    <w:abstractNumId w:val="3"/>
+  <w:num w:numId="12" w16cid:durableId="969437953">
+    <w:abstractNumId w:val="9"/>
   </w:num>
 </w:numbering>
 </file>
@@ -2268,7 +3486,6 @@
   <w:style w:type="character" w:default="1" w:styleId="DefaultParagraphFont">
     <w:name w:val="Default Paragraph Font"/>
     <w:uiPriority w:val="1"/>
-    <w:semiHidden/>
     <w:unhideWhenUsed/>
   </w:style>
   <w:style w:type="table" w:default="1" w:styleId="TableNormal">

</xml_diff>